<commit_message>
not able to finish website, Rework Needed
</commit_message>
<xml_diff>
--- a/Documentation.docx
+++ b/Documentation.docx
@@ -1,13 +1,13 @@
 
 <file path=word/document.xml><?xml version="1.0" encoding="utf-8"?>
-<w:document xmlns:wpc="http://schemas.microsoft.com/office/word/2010/wordprocessingCanvas" xmlns:cx="http://schemas.microsoft.com/office/drawing/2014/chartex" xmlns:cx1="http://schemas.microsoft.com/office/drawing/2015/9/8/chartex" xmlns:cx2="http://schemas.microsoft.com/office/drawing/2015/10/21/chartex" xmlns:cx3="http://schemas.microsoft.com/office/drawing/2016/5/9/chartex" xmlns:cx4="http://schemas.microsoft.com/office/drawing/2016/5/10/chartex" xmlns:cx5="http://schemas.microsoft.com/office/drawing/2016/5/11/chartex" xmlns:cx6="http://schemas.microsoft.com/office/drawing/2016/5/12/chartex" xmlns:cx7="http://schemas.microsoft.com/office/drawing/2016/5/13/chartex" xmlns:cx8="http://schemas.microsoft.com/office/drawing/2016/5/14/chartex" xmlns:mc="http://schemas.openxmlformats.org/markup-compatibility/2006" xmlns:aink="http://schemas.microsoft.com/office/drawing/2016/ink" xmlns:am3d="http://schemas.microsoft.com/office/drawing/2017/model3d" xmlns:o="urn:schemas-microsoft-com:office:office" xmlns:oel="http://schemas.microsoft.com/office/2019/extlst" xmlns:r="http://schemas.openxmlformats.org/officeDocument/2006/relationships" xmlns:m="http://schemas.openxmlformats.org/officeDocument/2006/math" xmlns:v="urn:schemas-microsoft-com:vml" xmlns:wp14="http://schemas.microsoft.com/office/word/2010/wordprocessingDrawing" xmlns:wp="http://schemas.openxmlformats.org/drawingml/2006/wordprocessingDrawing" xmlns:w10="urn:schemas-microsoft-com:office:word" xmlns:w="http://schemas.openxmlformats.org/wordprocessingml/2006/main" xmlns:w14="http://schemas.microsoft.com/office/word/2010/wordml" xmlns:w15="http://schemas.microsoft.com/office/word/2012/wordml" xmlns:w16cex="http://schemas.microsoft.com/office/word/2018/wordml/cex" xmlns:w16cid="http://schemas.microsoft.com/office/word/2016/wordml/cid" xmlns:w16="http://schemas.microsoft.com/office/word/2018/wordml" xmlns:w16sdtdh="http://schemas.microsoft.com/office/word/2020/wordml/sdtdatahash" xmlns:w16se="http://schemas.microsoft.com/office/word/2015/wordml/symex" xmlns:wpg="http://schemas.microsoft.com/office/word/2010/wordprocessingGroup" xmlns:wpi="http://schemas.microsoft.com/office/word/2010/wordprocessingInk" xmlns:wne="http://schemas.microsoft.com/office/word/2006/wordml" xmlns:wps="http://schemas.microsoft.com/office/word/2010/wordprocessingShape" mc:Ignorable="w14 w15 w16se w16cid w16 w16cex w16sdtdh wp14">
+<w:document xmlns:wpc="http://schemas.microsoft.com/office/word/2010/wordprocessingCanvas" xmlns:cx="http://schemas.microsoft.com/office/drawing/2014/chartex" xmlns:cx1="http://schemas.microsoft.com/office/drawing/2015/9/8/chartex" xmlns:cx2="http://schemas.microsoft.com/office/drawing/2015/10/21/chartex" xmlns:cx3="http://schemas.microsoft.com/office/drawing/2016/5/9/chartex" xmlns:cx4="http://schemas.microsoft.com/office/drawing/2016/5/10/chartex" xmlns:cx5="http://schemas.microsoft.com/office/drawing/2016/5/11/chartex" xmlns:cx6="http://schemas.microsoft.com/office/drawing/2016/5/12/chartex" xmlns:cx7="http://schemas.microsoft.com/office/drawing/2016/5/13/chartex" xmlns:cx8="http://schemas.microsoft.com/office/drawing/2016/5/14/chartex" xmlns:mc="http://schemas.openxmlformats.org/markup-compatibility/2006" xmlns:aink="http://schemas.microsoft.com/office/drawing/2016/ink" xmlns:am3d="http://schemas.microsoft.com/office/drawing/2017/model3d" xmlns:o="urn:schemas-microsoft-com:office:office" xmlns:oel="http://schemas.microsoft.com/office/2019/extlst" xmlns:r="http://schemas.openxmlformats.org/officeDocument/2006/relationships" xmlns:m="http://schemas.openxmlformats.org/officeDocument/2006/math" xmlns:v="urn:schemas-microsoft-com:vml" xmlns:wp14="http://schemas.microsoft.com/office/word/2010/wordprocessingDrawing" xmlns:wp="http://schemas.openxmlformats.org/drawingml/2006/wordprocessingDrawing" xmlns:w10="urn:schemas-microsoft-com:office:word" xmlns:w="http://schemas.openxmlformats.org/wordprocessingml/2006/main" xmlns:w14="http://schemas.microsoft.com/office/word/2010/wordml" xmlns:w15="http://schemas.microsoft.com/office/word/2012/wordml" xmlns:w16cex="http://schemas.microsoft.com/office/word/2018/wordml/cex" xmlns:w16cid="http://schemas.microsoft.com/office/word/2016/wordml/cid" xmlns:w16="http://schemas.microsoft.com/office/word/2018/wordml" xmlns:w16du="http://schemas.microsoft.com/office/word/2023/wordml/word16du" xmlns:w16sdtdh="http://schemas.microsoft.com/office/word/2020/wordml/sdtdatahash" xmlns:w16se="http://schemas.microsoft.com/office/word/2015/wordml/symex" xmlns:wpg="http://schemas.microsoft.com/office/word/2010/wordprocessingGroup" xmlns:wpi="http://schemas.microsoft.com/office/word/2010/wordprocessingInk" xmlns:wne="http://schemas.microsoft.com/office/word/2006/wordml" xmlns:wps="http://schemas.microsoft.com/office/word/2010/wordprocessingShape" mc:Ignorable="w14 w15 w16se w16cid w16 w16cex w16sdtdh w16du wp14">
   <w:body>
     <w:bookmarkStart w:id="0" w:name="_Hlk153559878" w:displacedByCustomXml="next"/>
     <w:bookmarkEnd w:id="0" w:displacedByCustomXml="next"/>
     <w:sdt>
       <w:sdtPr>
         <w:rPr>
-          <w:rFonts w:ascii="Calibri" w:eastAsia="Calibri" w:hAnsi="Calibri" w:cs="Calibri"/>
+          <w:rFonts w:ascii="American Typewriter" w:eastAsia="Calibri" w:hAnsi="American Typewriter" w:cs="Calibri"/>
           <w:lang w:val="en-GB"/>
         </w:rPr>
         <w:id w:val="-1084525489"/>
@@ -21,9 +21,13 @@
         <w:p>
           <w:pPr>
             <w:pStyle w:val="NoSpacing"/>
+            <w:rPr>
+              <w:rFonts w:ascii="American Typewriter" w:hAnsi="American Typewriter"/>
+            </w:rPr>
           </w:pPr>
           <w:r>
             <w:rPr>
+              <w:rFonts w:ascii="American Typewriter" w:hAnsi="American Typewriter"/>
               <w:noProof/>
             </w:rPr>
             <w:drawing>
@@ -85,6 +89,7 @@
           </w:r>
           <w:r>
             <w:rPr>
+              <w:rFonts w:ascii="American Typewriter" w:hAnsi="American Typewriter"/>
               <w:noProof/>
             </w:rPr>
             <mc:AlternateContent>
@@ -3922,6 +3927,7 @@
           </w:r>
           <w:r>
             <w:rPr>
+              <w:rFonts w:ascii="American Typewriter" w:hAnsi="American Typewriter"/>
               <w:noProof/>
             </w:rPr>
             <mc:AlternateContent>
@@ -4197,8 +4203,14 @@
           </w:r>
         </w:p>
         <w:p>
+          <w:pPr>
+            <w:rPr>
+              <w:rFonts w:ascii="American Typewriter" w:hAnsi="American Typewriter"/>
+            </w:rPr>
+          </w:pPr>
           <w:r>
             <w:rPr>
+              <w:rFonts w:ascii="American Typewriter" w:hAnsi="American Typewriter"/>
               <w:noProof/>
             </w:rPr>
             <mc:AlternateContent>
@@ -4342,7 +4354,7 @@
                                     <w:sz w:val="28"/>
                                     <w:szCs w:val="28"/>
                                   </w:rPr>
-                                  <w:t>Front end with basic web service</w:t>
+                                  <w:t>Final Website</w:t>
                                 </w:r>
                               </w:p>
                               <w:p/>
@@ -4472,7 +4484,7 @@
                               <w:sz w:val="28"/>
                               <w:szCs w:val="28"/>
                             </w:rPr>
-                            <w:t>Front end with basic web service</w:t>
+                            <w:t>Final Website</w:t>
                           </w:r>
                         </w:p>
                         <w:p/>
@@ -4497,39 +4509,213 @@
         </w:p>
       </w:sdtContent>
     </w:sdt>
-    <w:p/>
-    <w:p/>
-    <w:p/>
-    <w:p/>
-    <w:p/>
-    <w:p/>
-    <w:p/>
-    <w:p/>
-    <w:p/>
-    <w:p/>
-    <w:p/>
-    <w:p/>
-    <w:p/>
-    <w:p/>
-    <w:p/>
-    <w:p/>
-    <w:p/>
-    <w:p/>
-    <w:p/>
-    <w:p/>
-    <w:p/>
-    <w:p/>
-    <w:p/>
-    <w:p/>
-    <w:p/>
-    <w:p/>
-    <w:p/>
-    <w:p/>
-    <w:p/>
+    <w:p>
+      <w:pPr>
+        <w:rPr>
+          <w:rFonts w:ascii="American Typewriter" w:hAnsi="American Typewriter"/>
+        </w:rPr>
+      </w:pPr>
+    </w:p>
+    <w:p>
+      <w:pPr>
+        <w:rPr>
+          <w:rFonts w:ascii="American Typewriter" w:hAnsi="American Typewriter"/>
+        </w:rPr>
+      </w:pPr>
+    </w:p>
+    <w:p>
+      <w:pPr>
+        <w:rPr>
+          <w:rFonts w:ascii="American Typewriter" w:hAnsi="American Typewriter"/>
+        </w:rPr>
+      </w:pPr>
+    </w:p>
+    <w:p>
+      <w:pPr>
+        <w:rPr>
+          <w:rFonts w:ascii="American Typewriter" w:hAnsi="American Typewriter"/>
+        </w:rPr>
+      </w:pPr>
+    </w:p>
+    <w:p>
+      <w:pPr>
+        <w:rPr>
+          <w:rFonts w:ascii="American Typewriter" w:hAnsi="American Typewriter"/>
+        </w:rPr>
+      </w:pPr>
+    </w:p>
+    <w:p>
+      <w:pPr>
+        <w:rPr>
+          <w:rFonts w:ascii="American Typewriter" w:hAnsi="American Typewriter"/>
+        </w:rPr>
+      </w:pPr>
+    </w:p>
+    <w:p>
+      <w:pPr>
+        <w:rPr>
+          <w:rFonts w:ascii="American Typewriter" w:hAnsi="American Typewriter"/>
+        </w:rPr>
+      </w:pPr>
+    </w:p>
+    <w:p>
+      <w:pPr>
+        <w:rPr>
+          <w:rFonts w:ascii="American Typewriter" w:hAnsi="American Typewriter"/>
+        </w:rPr>
+      </w:pPr>
+    </w:p>
+    <w:p>
+      <w:pPr>
+        <w:rPr>
+          <w:rFonts w:ascii="American Typewriter" w:hAnsi="American Typewriter"/>
+        </w:rPr>
+      </w:pPr>
+    </w:p>
+    <w:p>
+      <w:pPr>
+        <w:rPr>
+          <w:rFonts w:ascii="American Typewriter" w:hAnsi="American Typewriter"/>
+        </w:rPr>
+      </w:pPr>
+    </w:p>
+    <w:p>
+      <w:pPr>
+        <w:rPr>
+          <w:rFonts w:ascii="American Typewriter" w:hAnsi="American Typewriter"/>
+        </w:rPr>
+      </w:pPr>
+    </w:p>
+    <w:p>
+      <w:pPr>
+        <w:rPr>
+          <w:rFonts w:ascii="American Typewriter" w:hAnsi="American Typewriter"/>
+        </w:rPr>
+      </w:pPr>
+    </w:p>
+    <w:p>
+      <w:pPr>
+        <w:rPr>
+          <w:rFonts w:ascii="American Typewriter" w:hAnsi="American Typewriter"/>
+        </w:rPr>
+      </w:pPr>
+    </w:p>
+    <w:p>
+      <w:pPr>
+        <w:rPr>
+          <w:rFonts w:ascii="American Typewriter" w:hAnsi="American Typewriter"/>
+        </w:rPr>
+      </w:pPr>
+    </w:p>
+    <w:p>
+      <w:pPr>
+        <w:rPr>
+          <w:rFonts w:ascii="American Typewriter" w:hAnsi="American Typewriter"/>
+        </w:rPr>
+      </w:pPr>
+    </w:p>
+    <w:p>
+      <w:pPr>
+        <w:rPr>
+          <w:rFonts w:ascii="American Typewriter" w:hAnsi="American Typewriter"/>
+        </w:rPr>
+      </w:pPr>
+    </w:p>
+    <w:p>
+      <w:pPr>
+        <w:rPr>
+          <w:rFonts w:ascii="American Typewriter" w:hAnsi="American Typewriter"/>
+        </w:rPr>
+      </w:pPr>
+    </w:p>
+    <w:p>
+      <w:pPr>
+        <w:rPr>
+          <w:rFonts w:ascii="American Typewriter" w:hAnsi="American Typewriter"/>
+        </w:rPr>
+      </w:pPr>
+    </w:p>
+    <w:p>
+      <w:pPr>
+        <w:rPr>
+          <w:rFonts w:ascii="American Typewriter" w:hAnsi="American Typewriter"/>
+        </w:rPr>
+      </w:pPr>
+    </w:p>
+    <w:p>
+      <w:pPr>
+        <w:rPr>
+          <w:rFonts w:ascii="American Typewriter" w:hAnsi="American Typewriter"/>
+        </w:rPr>
+      </w:pPr>
+    </w:p>
+    <w:p>
+      <w:pPr>
+        <w:rPr>
+          <w:rFonts w:ascii="American Typewriter" w:hAnsi="American Typewriter"/>
+        </w:rPr>
+      </w:pPr>
+    </w:p>
+    <w:p>
+      <w:pPr>
+        <w:rPr>
+          <w:rFonts w:ascii="American Typewriter" w:hAnsi="American Typewriter"/>
+        </w:rPr>
+      </w:pPr>
+    </w:p>
+    <w:p>
+      <w:pPr>
+        <w:rPr>
+          <w:rFonts w:ascii="American Typewriter" w:hAnsi="American Typewriter"/>
+        </w:rPr>
+      </w:pPr>
+    </w:p>
+    <w:p>
+      <w:pPr>
+        <w:rPr>
+          <w:rFonts w:ascii="American Typewriter" w:hAnsi="American Typewriter"/>
+        </w:rPr>
+      </w:pPr>
+    </w:p>
+    <w:p>
+      <w:pPr>
+        <w:rPr>
+          <w:rFonts w:ascii="American Typewriter" w:hAnsi="American Typewriter"/>
+        </w:rPr>
+      </w:pPr>
+    </w:p>
+    <w:p>
+      <w:pPr>
+        <w:rPr>
+          <w:rFonts w:ascii="American Typewriter" w:hAnsi="American Typewriter"/>
+        </w:rPr>
+      </w:pPr>
+    </w:p>
+    <w:p>
+      <w:pPr>
+        <w:rPr>
+          <w:rFonts w:ascii="American Typewriter" w:hAnsi="American Typewriter"/>
+        </w:rPr>
+      </w:pPr>
+    </w:p>
+    <w:p>
+      <w:pPr>
+        <w:rPr>
+          <w:rFonts w:ascii="American Typewriter" w:hAnsi="American Typewriter"/>
+        </w:rPr>
+      </w:pPr>
+    </w:p>
+    <w:p>
+      <w:pPr>
+        <w:rPr>
+          <w:rFonts w:ascii="American Typewriter" w:hAnsi="American Typewriter"/>
+        </w:rPr>
+      </w:pPr>
+    </w:p>
     <w:sdt>
       <w:sdtPr>
         <w:rPr>
-          <w:rFonts w:ascii="Calibri" w:eastAsia="Calibri" w:hAnsi="Calibri" w:cs="Calibri"/>
+          <w:rFonts w:ascii="American Typewriter" w:eastAsia="Calibri" w:hAnsi="American Typewriter" w:cs="Calibri"/>
           <w:color w:val="auto"/>
           <w:sz w:val="22"/>
           <w:szCs w:val="22"/>
@@ -4552,11 +4738,20 @@
         <w:p>
           <w:pPr>
             <w:pStyle w:val="TOCHeading"/>
+            <w:rPr>
+              <w:rFonts w:ascii="American Typewriter" w:hAnsi="American Typewriter"/>
+            </w:rPr>
           </w:pPr>
           <w:r>
+            <w:rPr>
+              <w:rFonts w:ascii="American Typewriter" w:hAnsi="American Typewriter"/>
+            </w:rPr>
             <w:t>Table of C</w:t>
           </w:r>
           <w:r>
+            <w:rPr>
+              <w:rFonts w:ascii="American Typewriter" w:hAnsi="American Typewriter"/>
+            </w:rPr>
             <w:t>ontents</w:t>
           </w:r>
         </w:p>
@@ -4567,7 +4762,7 @@
               <w:tab w:val="right" w:leader="dot" w:pos="9016"/>
             </w:tabs>
             <w:rPr>
-              <w:rFonts w:asciiTheme="minorHAnsi" w:eastAsiaTheme="minorEastAsia" w:hAnsiTheme="minorHAnsi" w:cstheme="minorBidi"/>
+              <w:rFonts w:ascii="American Typewriter" w:eastAsiaTheme="minorEastAsia" w:hAnsi="American Typewriter" w:cstheme="minorBidi"/>
               <w:noProof/>
               <w:kern w:val="2"/>
               <w:sz w:val="24"/>
@@ -4577,24 +4772,35 @@
             </w:rPr>
           </w:pPr>
           <w:r>
+            <w:rPr>
+              <w:rFonts w:ascii="American Typewriter" w:hAnsi="American Typewriter"/>
+            </w:rPr>
             <w:fldChar w:fldCharType="begin"/>
           </w:r>
           <w:r>
+            <w:rPr>
+              <w:rFonts w:ascii="American Typewriter" w:hAnsi="American Typewriter"/>
+            </w:rPr>
             <w:instrText xml:space="preserve"> TOC \o "1-3" \h \z \u </w:instrText>
           </w:r>
           <w:r>
+            <w:rPr>
+              <w:rFonts w:ascii="American Typewriter" w:hAnsi="American Typewriter"/>
+            </w:rPr>
             <w:fldChar w:fldCharType="separate"/>
           </w:r>
           <w:hyperlink w:anchor="_Toc159766445" w:history="1">
             <w:r>
               <w:rPr>
                 <w:rStyle w:val="Hyperlink"/>
+                <w:rFonts w:ascii="American Typewriter" w:hAnsi="American Typewriter"/>
                 <w:noProof/>
               </w:rPr>
               <w:t>Table of Figures</w:t>
             </w:r>
             <w:r>
               <w:rPr>
+                <w:rFonts w:ascii="American Typewriter" w:hAnsi="American Typewriter"/>
                 <w:noProof/>
                 <w:webHidden/>
               </w:rPr>
@@ -4602,6 +4808,7 @@
             </w:r>
             <w:r>
               <w:rPr>
+                <w:rFonts w:ascii="American Typewriter" w:hAnsi="American Typewriter"/>
                 <w:noProof/>
                 <w:webHidden/>
               </w:rPr>
@@ -4609,6 +4816,7 @@
             </w:r>
             <w:r>
               <w:rPr>
+                <w:rFonts w:ascii="American Typewriter" w:hAnsi="American Typewriter"/>
                 <w:noProof/>
                 <w:webHidden/>
               </w:rPr>
@@ -4616,12 +4824,14 @@
             </w:r>
             <w:r>
               <w:rPr>
+                <w:rFonts w:ascii="American Typewriter" w:hAnsi="American Typewriter"/>
                 <w:noProof/>
                 <w:webHidden/>
               </w:rPr>
             </w:r>
             <w:r>
               <w:rPr>
+                <w:rFonts w:ascii="American Typewriter" w:hAnsi="American Typewriter"/>
                 <w:noProof/>
                 <w:webHidden/>
               </w:rPr>
@@ -4629,6 +4839,7 @@
             </w:r>
             <w:r>
               <w:rPr>
+                <w:rFonts w:ascii="American Typewriter" w:hAnsi="American Typewriter"/>
                 <w:noProof/>
                 <w:webHidden/>
               </w:rPr>
@@ -4636,6 +4847,7 @@
             </w:r>
             <w:r>
               <w:rPr>
+                <w:rFonts w:ascii="American Typewriter" w:hAnsi="American Typewriter"/>
                 <w:noProof/>
                 <w:webHidden/>
               </w:rPr>
@@ -4650,7 +4862,7 @@
               <w:tab w:val="right" w:leader="dot" w:pos="9016"/>
             </w:tabs>
             <w:rPr>
-              <w:rFonts w:asciiTheme="minorHAnsi" w:eastAsiaTheme="minorEastAsia" w:hAnsiTheme="minorHAnsi" w:cstheme="minorBidi"/>
+              <w:rFonts w:ascii="American Typewriter" w:eastAsiaTheme="minorEastAsia" w:hAnsi="American Typewriter" w:cstheme="minorBidi"/>
               <w:noProof/>
               <w:kern w:val="2"/>
               <w:sz w:val="24"/>
@@ -4663,12 +4875,14 @@
             <w:r>
               <w:rPr>
                 <w:rStyle w:val="Hyperlink"/>
+                <w:rFonts w:ascii="American Typewriter" w:hAnsi="American Typewriter"/>
                 <w:noProof/>
               </w:rPr>
               <w:t>1.Login Page</w:t>
             </w:r>
             <w:r>
               <w:rPr>
+                <w:rFonts w:ascii="American Typewriter" w:hAnsi="American Typewriter"/>
                 <w:noProof/>
                 <w:webHidden/>
               </w:rPr>
@@ -4676,6 +4890,7 @@
             </w:r>
             <w:r>
               <w:rPr>
+                <w:rFonts w:ascii="American Typewriter" w:hAnsi="American Typewriter"/>
                 <w:noProof/>
                 <w:webHidden/>
               </w:rPr>
@@ -4683,6 +4898,7 @@
             </w:r>
             <w:r>
               <w:rPr>
+                <w:rFonts w:ascii="American Typewriter" w:hAnsi="American Typewriter"/>
                 <w:noProof/>
                 <w:webHidden/>
               </w:rPr>
@@ -4690,12 +4906,14 @@
             </w:r>
             <w:r>
               <w:rPr>
+                <w:rFonts w:ascii="American Typewriter" w:hAnsi="American Typewriter"/>
                 <w:noProof/>
                 <w:webHidden/>
               </w:rPr>
             </w:r>
             <w:r>
               <w:rPr>
+                <w:rFonts w:ascii="American Typewriter" w:hAnsi="American Typewriter"/>
                 <w:noProof/>
                 <w:webHidden/>
               </w:rPr>
@@ -4703,6 +4921,7 @@
             </w:r>
             <w:r>
               <w:rPr>
+                <w:rFonts w:ascii="American Typewriter" w:hAnsi="American Typewriter"/>
                 <w:noProof/>
                 <w:webHidden/>
               </w:rPr>
@@ -4710,6 +4929,7 @@
             </w:r>
             <w:r>
               <w:rPr>
+                <w:rFonts w:ascii="American Typewriter" w:hAnsi="American Typewriter"/>
                 <w:noProof/>
                 <w:webHidden/>
               </w:rPr>
@@ -4724,7 +4944,7 @@
               <w:tab w:val="right" w:leader="dot" w:pos="9016"/>
             </w:tabs>
             <w:rPr>
-              <w:rFonts w:asciiTheme="minorHAnsi" w:eastAsiaTheme="minorEastAsia" w:hAnsiTheme="minorHAnsi" w:cstheme="minorBidi"/>
+              <w:rFonts w:ascii="American Typewriter" w:eastAsiaTheme="minorEastAsia" w:hAnsi="American Typewriter" w:cstheme="minorBidi"/>
               <w:noProof/>
               <w:kern w:val="2"/>
               <w:sz w:val="24"/>
@@ -4737,12 +4957,14 @@
             <w:r>
               <w:rPr>
                 <w:rStyle w:val="Hyperlink"/>
+                <w:rFonts w:ascii="American Typewriter" w:hAnsi="American Typewriter"/>
                 <w:noProof/>
               </w:rPr>
               <w:t>2.Signup Page</w:t>
             </w:r>
             <w:r>
               <w:rPr>
+                <w:rFonts w:ascii="American Typewriter" w:hAnsi="American Typewriter"/>
                 <w:noProof/>
                 <w:webHidden/>
               </w:rPr>
@@ -4750,6 +4972,7 @@
             </w:r>
             <w:r>
               <w:rPr>
+                <w:rFonts w:ascii="American Typewriter" w:hAnsi="American Typewriter"/>
                 <w:noProof/>
                 <w:webHidden/>
               </w:rPr>
@@ -4757,6 +4980,7 @@
             </w:r>
             <w:r>
               <w:rPr>
+                <w:rFonts w:ascii="American Typewriter" w:hAnsi="American Typewriter"/>
                 <w:noProof/>
                 <w:webHidden/>
               </w:rPr>
@@ -4764,12 +4988,14 @@
             </w:r>
             <w:r>
               <w:rPr>
+                <w:rFonts w:ascii="American Typewriter" w:hAnsi="American Typewriter"/>
                 <w:noProof/>
                 <w:webHidden/>
               </w:rPr>
             </w:r>
             <w:r>
               <w:rPr>
+                <w:rFonts w:ascii="American Typewriter" w:hAnsi="American Typewriter"/>
                 <w:noProof/>
                 <w:webHidden/>
               </w:rPr>
@@ -4777,6 +5003,7 @@
             </w:r>
             <w:r>
               <w:rPr>
+                <w:rFonts w:ascii="American Typewriter" w:hAnsi="American Typewriter"/>
                 <w:noProof/>
                 <w:webHidden/>
               </w:rPr>
@@ -4784,6 +5011,7 @@
             </w:r>
             <w:r>
               <w:rPr>
+                <w:rFonts w:ascii="American Typewriter" w:hAnsi="American Typewriter"/>
                 <w:noProof/>
                 <w:webHidden/>
               </w:rPr>
@@ -4798,7 +5026,7 @@
               <w:tab w:val="right" w:leader="dot" w:pos="9016"/>
             </w:tabs>
             <w:rPr>
-              <w:rFonts w:asciiTheme="minorHAnsi" w:eastAsiaTheme="minorEastAsia" w:hAnsiTheme="minorHAnsi" w:cstheme="minorBidi"/>
+              <w:rFonts w:ascii="American Typewriter" w:eastAsiaTheme="minorEastAsia" w:hAnsi="American Typewriter" w:cstheme="minorBidi"/>
               <w:noProof/>
               <w:kern w:val="2"/>
               <w:sz w:val="24"/>
@@ -4811,12 +5039,14 @@
             <w:r>
               <w:rPr>
                 <w:rStyle w:val="Hyperlink"/>
+                <w:rFonts w:ascii="American Typewriter" w:hAnsi="American Typewriter"/>
                 <w:noProof/>
               </w:rPr>
               <w:t>3.Home Page</w:t>
             </w:r>
             <w:r>
               <w:rPr>
+                <w:rFonts w:ascii="American Typewriter" w:hAnsi="American Typewriter"/>
                 <w:noProof/>
                 <w:webHidden/>
               </w:rPr>
@@ -4824,6 +5054,7 @@
             </w:r>
             <w:r>
               <w:rPr>
+                <w:rFonts w:ascii="American Typewriter" w:hAnsi="American Typewriter"/>
                 <w:noProof/>
                 <w:webHidden/>
               </w:rPr>
@@ -4831,6 +5062,7 @@
             </w:r>
             <w:r>
               <w:rPr>
+                <w:rFonts w:ascii="American Typewriter" w:hAnsi="American Typewriter"/>
                 <w:noProof/>
                 <w:webHidden/>
               </w:rPr>
@@ -4838,12 +5070,14 @@
             </w:r>
             <w:r>
               <w:rPr>
+                <w:rFonts w:ascii="American Typewriter" w:hAnsi="American Typewriter"/>
                 <w:noProof/>
                 <w:webHidden/>
               </w:rPr>
             </w:r>
             <w:r>
               <w:rPr>
+                <w:rFonts w:ascii="American Typewriter" w:hAnsi="American Typewriter"/>
                 <w:noProof/>
                 <w:webHidden/>
               </w:rPr>
@@ -4851,6 +5085,7 @@
             </w:r>
             <w:r>
               <w:rPr>
+                <w:rFonts w:ascii="American Typewriter" w:hAnsi="American Typewriter"/>
                 <w:noProof/>
                 <w:webHidden/>
               </w:rPr>
@@ -4858,6 +5093,7 @@
             </w:r>
             <w:r>
               <w:rPr>
+                <w:rFonts w:ascii="American Typewriter" w:hAnsi="American Typewriter"/>
                 <w:noProof/>
                 <w:webHidden/>
               </w:rPr>
@@ -4872,7 +5108,7 @@
               <w:tab w:val="right" w:leader="dot" w:pos="9016"/>
             </w:tabs>
             <w:rPr>
-              <w:rFonts w:asciiTheme="minorHAnsi" w:eastAsiaTheme="minorEastAsia" w:hAnsiTheme="minorHAnsi" w:cstheme="minorBidi"/>
+              <w:rFonts w:ascii="American Typewriter" w:eastAsiaTheme="minorEastAsia" w:hAnsi="American Typewriter" w:cstheme="minorBidi"/>
               <w:noProof/>
               <w:kern w:val="2"/>
               <w:sz w:val="24"/>
@@ -4885,12 +5121,14 @@
             <w:r>
               <w:rPr>
                 <w:rStyle w:val="Hyperlink"/>
+                <w:rFonts w:ascii="American Typewriter" w:hAnsi="American Typewriter"/>
                 <w:noProof/>
               </w:rPr>
               <w:t>4.Post in Postman</w:t>
             </w:r>
             <w:r>
               <w:rPr>
+                <w:rFonts w:ascii="American Typewriter" w:hAnsi="American Typewriter"/>
                 <w:noProof/>
                 <w:webHidden/>
               </w:rPr>
@@ -4898,6 +5136,7 @@
             </w:r>
             <w:r>
               <w:rPr>
+                <w:rFonts w:ascii="American Typewriter" w:hAnsi="American Typewriter"/>
                 <w:noProof/>
                 <w:webHidden/>
               </w:rPr>
@@ -4905,6 +5144,7 @@
             </w:r>
             <w:r>
               <w:rPr>
+                <w:rFonts w:ascii="American Typewriter" w:hAnsi="American Typewriter"/>
                 <w:noProof/>
                 <w:webHidden/>
               </w:rPr>
@@ -4912,12 +5152,14 @@
             </w:r>
             <w:r>
               <w:rPr>
+                <w:rFonts w:ascii="American Typewriter" w:hAnsi="American Typewriter"/>
                 <w:noProof/>
                 <w:webHidden/>
               </w:rPr>
             </w:r>
             <w:r>
               <w:rPr>
+                <w:rFonts w:ascii="American Typewriter" w:hAnsi="American Typewriter"/>
                 <w:noProof/>
                 <w:webHidden/>
               </w:rPr>
@@ -4925,6 +5167,7 @@
             </w:r>
             <w:r>
               <w:rPr>
+                <w:rFonts w:ascii="American Typewriter" w:hAnsi="American Typewriter"/>
                 <w:noProof/>
                 <w:webHidden/>
               </w:rPr>
@@ -4932,6 +5175,7 @@
             </w:r>
             <w:r>
               <w:rPr>
+                <w:rFonts w:ascii="American Typewriter" w:hAnsi="American Typewriter"/>
                 <w:noProof/>
                 <w:webHidden/>
               </w:rPr>
@@ -4946,7 +5190,7 @@
               <w:tab w:val="right" w:leader="dot" w:pos="9016"/>
             </w:tabs>
             <w:rPr>
-              <w:rFonts w:asciiTheme="minorHAnsi" w:eastAsiaTheme="minorEastAsia" w:hAnsiTheme="minorHAnsi" w:cstheme="minorBidi"/>
+              <w:rFonts w:ascii="American Typewriter" w:eastAsiaTheme="minorEastAsia" w:hAnsi="American Typewriter" w:cstheme="minorBidi"/>
               <w:noProof/>
               <w:kern w:val="2"/>
               <w:sz w:val="24"/>
@@ -4959,12 +5203,14 @@
             <w:r>
               <w:rPr>
                 <w:rStyle w:val="Hyperlink"/>
+                <w:rFonts w:ascii="American Typewriter" w:hAnsi="American Typewriter"/>
                 <w:noProof/>
               </w:rPr>
               <w:t>5.Get in Postman</w:t>
             </w:r>
             <w:r>
               <w:rPr>
+                <w:rFonts w:ascii="American Typewriter" w:hAnsi="American Typewriter"/>
                 <w:noProof/>
                 <w:webHidden/>
               </w:rPr>
@@ -4972,6 +5218,7 @@
             </w:r>
             <w:r>
               <w:rPr>
+                <w:rFonts w:ascii="American Typewriter" w:hAnsi="American Typewriter"/>
                 <w:noProof/>
                 <w:webHidden/>
               </w:rPr>
@@ -4979,6 +5226,7 @@
             </w:r>
             <w:r>
               <w:rPr>
+                <w:rFonts w:ascii="American Typewriter" w:hAnsi="American Typewriter"/>
                 <w:noProof/>
                 <w:webHidden/>
               </w:rPr>
@@ -4986,12 +5234,14 @@
             </w:r>
             <w:r>
               <w:rPr>
+                <w:rFonts w:ascii="American Typewriter" w:hAnsi="American Typewriter"/>
                 <w:noProof/>
                 <w:webHidden/>
               </w:rPr>
             </w:r>
             <w:r>
               <w:rPr>
+                <w:rFonts w:ascii="American Typewriter" w:hAnsi="American Typewriter"/>
                 <w:noProof/>
                 <w:webHidden/>
               </w:rPr>
@@ -4999,6 +5249,7 @@
             </w:r>
             <w:r>
               <w:rPr>
+                <w:rFonts w:ascii="American Typewriter" w:hAnsi="American Typewriter"/>
                 <w:noProof/>
                 <w:webHidden/>
               </w:rPr>
@@ -5006,6 +5257,7 @@
             </w:r>
             <w:r>
               <w:rPr>
+                <w:rFonts w:ascii="American Typewriter" w:hAnsi="American Typewriter"/>
                 <w:noProof/>
                 <w:webHidden/>
               </w:rPr>
@@ -5020,7 +5272,7 @@
               <w:tab w:val="right" w:leader="dot" w:pos="9016"/>
             </w:tabs>
             <w:rPr>
-              <w:rFonts w:asciiTheme="minorHAnsi" w:eastAsiaTheme="minorEastAsia" w:hAnsiTheme="minorHAnsi" w:cstheme="minorBidi"/>
+              <w:rFonts w:ascii="American Typewriter" w:eastAsiaTheme="minorEastAsia" w:hAnsi="American Typewriter" w:cstheme="minorBidi"/>
               <w:noProof/>
               <w:kern w:val="2"/>
               <w:sz w:val="24"/>
@@ -5033,12 +5285,14 @@
             <w:r>
               <w:rPr>
                 <w:rStyle w:val="Hyperlink"/>
+                <w:rFonts w:ascii="American Typewriter" w:hAnsi="American Typewriter"/>
                 <w:noProof/>
               </w:rPr>
               <w:t>6.Get in the StudentID Page</w:t>
             </w:r>
             <w:r>
               <w:rPr>
+                <w:rFonts w:ascii="American Typewriter" w:hAnsi="American Typewriter"/>
                 <w:noProof/>
                 <w:webHidden/>
               </w:rPr>
@@ -5046,6 +5300,7 @@
             </w:r>
             <w:r>
               <w:rPr>
+                <w:rFonts w:ascii="American Typewriter" w:hAnsi="American Typewriter"/>
                 <w:noProof/>
                 <w:webHidden/>
               </w:rPr>
@@ -5053,6 +5308,7 @@
             </w:r>
             <w:r>
               <w:rPr>
+                <w:rFonts w:ascii="American Typewriter" w:hAnsi="American Typewriter"/>
                 <w:noProof/>
                 <w:webHidden/>
               </w:rPr>
@@ -5060,12 +5316,14 @@
             </w:r>
             <w:r>
               <w:rPr>
+                <w:rFonts w:ascii="American Typewriter" w:hAnsi="American Typewriter"/>
                 <w:noProof/>
                 <w:webHidden/>
               </w:rPr>
             </w:r>
             <w:r>
               <w:rPr>
+                <w:rFonts w:ascii="American Typewriter" w:hAnsi="American Typewriter"/>
                 <w:noProof/>
                 <w:webHidden/>
               </w:rPr>
@@ -5073,6 +5331,7 @@
             </w:r>
             <w:r>
               <w:rPr>
+                <w:rFonts w:ascii="American Typewriter" w:hAnsi="American Typewriter"/>
                 <w:noProof/>
                 <w:webHidden/>
               </w:rPr>
@@ -5080,6 +5339,7 @@
             </w:r>
             <w:r>
               <w:rPr>
+                <w:rFonts w:ascii="American Typewriter" w:hAnsi="American Typewriter"/>
                 <w:noProof/>
                 <w:webHidden/>
               </w:rPr>
@@ -5094,7 +5354,7 @@
               <w:tab w:val="right" w:leader="dot" w:pos="9016"/>
             </w:tabs>
             <w:rPr>
-              <w:rFonts w:asciiTheme="minorHAnsi" w:eastAsiaTheme="minorEastAsia" w:hAnsiTheme="minorHAnsi" w:cstheme="minorBidi"/>
+              <w:rFonts w:ascii="American Typewriter" w:eastAsiaTheme="minorEastAsia" w:hAnsi="American Typewriter" w:cstheme="minorBidi"/>
               <w:noProof/>
               <w:kern w:val="2"/>
               <w:sz w:val="24"/>
@@ -5107,12 +5367,14 @@
             <w:r>
               <w:rPr>
                 <w:rStyle w:val="Hyperlink"/>
+                <w:rFonts w:ascii="American Typewriter" w:hAnsi="American Typewriter"/>
                 <w:noProof/>
               </w:rPr>
               <w:t>7.The data in MongoDB</w:t>
             </w:r>
             <w:r>
               <w:rPr>
+                <w:rFonts w:ascii="American Typewriter" w:hAnsi="American Typewriter"/>
                 <w:noProof/>
                 <w:webHidden/>
               </w:rPr>
@@ -5120,6 +5382,7 @@
             </w:r>
             <w:r>
               <w:rPr>
+                <w:rFonts w:ascii="American Typewriter" w:hAnsi="American Typewriter"/>
                 <w:noProof/>
                 <w:webHidden/>
               </w:rPr>
@@ -5127,6 +5390,7 @@
             </w:r>
             <w:r>
               <w:rPr>
+                <w:rFonts w:ascii="American Typewriter" w:hAnsi="American Typewriter"/>
                 <w:noProof/>
                 <w:webHidden/>
               </w:rPr>
@@ -5134,12 +5398,14 @@
             </w:r>
             <w:r>
               <w:rPr>
+                <w:rFonts w:ascii="American Typewriter" w:hAnsi="American Typewriter"/>
                 <w:noProof/>
                 <w:webHidden/>
               </w:rPr>
             </w:r>
             <w:r>
               <w:rPr>
+                <w:rFonts w:ascii="American Typewriter" w:hAnsi="American Typewriter"/>
                 <w:noProof/>
                 <w:webHidden/>
               </w:rPr>
@@ -5147,6 +5413,7 @@
             </w:r>
             <w:r>
               <w:rPr>
+                <w:rFonts w:ascii="American Typewriter" w:hAnsi="American Typewriter"/>
                 <w:noProof/>
                 <w:webHidden/>
               </w:rPr>
@@ -5154,6 +5421,7 @@
             </w:r>
             <w:r>
               <w:rPr>
+                <w:rFonts w:ascii="American Typewriter" w:hAnsi="American Typewriter"/>
                 <w:noProof/>
                 <w:webHidden/>
               </w:rPr>
@@ -5162,8 +5430,14 @@
           </w:hyperlink>
         </w:p>
         <w:p>
+          <w:pPr>
+            <w:rPr>
+              <w:rFonts w:ascii="American Typewriter" w:hAnsi="American Typewriter"/>
+            </w:rPr>
+          </w:pPr>
           <w:r>
             <w:rPr>
+              <w:rFonts w:ascii="American Typewriter" w:hAnsi="American Typewriter"/>
               <w:b/>
               <w:bCs/>
               <w:noProof/>
@@ -5173,36 +5447,398 @@
         </w:p>
       </w:sdtContent>
     </w:sdt>
-    <w:p/>
-    <w:p/>
-    <w:p/>
-    <w:p/>
-    <w:p/>
-    <w:p/>
-    <w:p/>
-    <w:p/>
-    <w:p/>
-    <w:p/>
-    <w:p/>
-    <w:p/>
-    <w:p/>
+    <w:p>
+      <w:pPr>
+        <w:rPr>
+          <w:rFonts w:ascii="American Typewriter" w:hAnsi="American Typewriter"/>
+        </w:rPr>
+      </w:pPr>
+    </w:p>
+    <w:p>
+      <w:pPr>
+        <w:rPr>
+          <w:rFonts w:ascii="American Typewriter" w:hAnsi="American Typewriter"/>
+        </w:rPr>
+      </w:pPr>
+    </w:p>
+    <w:p>
+      <w:pPr>
+        <w:rPr>
+          <w:rFonts w:ascii="American Typewriter" w:hAnsi="American Typewriter"/>
+        </w:rPr>
+      </w:pPr>
+    </w:p>
+    <w:p>
+      <w:pPr>
+        <w:rPr>
+          <w:rFonts w:ascii="American Typewriter" w:hAnsi="American Typewriter"/>
+        </w:rPr>
+      </w:pPr>
+    </w:p>
+    <w:p>
+      <w:pPr>
+        <w:rPr>
+          <w:rFonts w:ascii="American Typewriter" w:hAnsi="American Typewriter"/>
+        </w:rPr>
+      </w:pPr>
+    </w:p>
+    <w:p>
+      <w:pPr>
+        <w:rPr>
+          <w:rFonts w:ascii="American Typewriter" w:hAnsi="American Typewriter"/>
+        </w:rPr>
+      </w:pPr>
+    </w:p>
+    <w:p>
+      <w:pPr>
+        <w:rPr>
+          <w:rFonts w:ascii="American Typewriter" w:hAnsi="American Typewriter"/>
+        </w:rPr>
+      </w:pPr>
+    </w:p>
+    <w:p>
+      <w:pPr>
+        <w:rPr>
+          <w:rFonts w:ascii="American Typewriter" w:hAnsi="American Typewriter"/>
+        </w:rPr>
+      </w:pPr>
+    </w:p>
+    <w:p>
+      <w:pPr>
+        <w:rPr>
+          <w:rFonts w:ascii="American Typewriter" w:hAnsi="American Typewriter"/>
+        </w:rPr>
+      </w:pPr>
+    </w:p>
+    <w:p>
+      <w:pPr>
+        <w:rPr>
+          <w:rFonts w:ascii="American Typewriter" w:hAnsi="American Typewriter"/>
+        </w:rPr>
+      </w:pPr>
+    </w:p>
+    <w:p>
+      <w:pPr>
+        <w:rPr>
+          <w:rFonts w:ascii="American Typewriter" w:hAnsi="American Typewriter"/>
+        </w:rPr>
+      </w:pPr>
+    </w:p>
+    <w:p>
+      <w:pPr>
+        <w:rPr>
+          <w:rFonts w:ascii="American Typewriter" w:hAnsi="American Typewriter"/>
+        </w:rPr>
+      </w:pPr>
+    </w:p>
+    <w:p>
+      <w:pPr>
+        <w:rPr>
+          <w:rFonts w:ascii="American Typewriter" w:hAnsi="American Typewriter"/>
+        </w:rPr>
+      </w:pPr>
+    </w:p>
+    <w:p>
+      <w:pPr>
+        <w:rPr>
+          <w:rFonts w:ascii="American Typewriter" w:hAnsi="American Typewriter"/>
+        </w:rPr>
+      </w:pPr>
+      <w:bookmarkStart w:id="1" w:name="_Toc159766446"/>
+    </w:p>
+    <w:p>
+      <w:pPr>
+        <w:rPr>
+          <w:rFonts w:ascii="American Typewriter" w:hAnsi="American Typewriter"/>
+        </w:rPr>
+      </w:pPr>
+    </w:p>
+    <w:p>
+      <w:pPr>
+        <w:rPr>
+          <w:rFonts w:ascii="American Typewriter" w:hAnsi="American Typewriter"/>
+        </w:rPr>
+      </w:pPr>
+    </w:p>
+    <w:p>
+      <w:pPr>
+        <w:rPr>
+          <w:rFonts w:ascii="American Typewriter" w:hAnsi="American Typewriter"/>
+        </w:rPr>
+      </w:pPr>
+    </w:p>
+    <w:p>
+      <w:pPr>
+        <w:rPr>
+          <w:rFonts w:ascii="American Typewriter" w:hAnsi="American Typewriter"/>
+        </w:rPr>
+      </w:pPr>
+    </w:p>
+    <w:p>
+      <w:pPr>
+        <w:rPr>
+          <w:rFonts w:ascii="American Typewriter" w:hAnsi="American Typewriter"/>
+        </w:rPr>
+      </w:pPr>
+    </w:p>
+    <w:p>
+      <w:pPr>
+        <w:rPr>
+          <w:rFonts w:ascii="American Typewriter" w:hAnsi="American Typewriter"/>
+        </w:rPr>
+      </w:pPr>
+    </w:p>
+    <w:p>
+      <w:pPr>
+        <w:rPr>
+          <w:rFonts w:ascii="American Typewriter" w:hAnsi="American Typewriter"/>
+        </w:rPr>
+      </w:pPr>
+    </w:p>
+    <w:p>
+      <w:pPr>
+        <w:rPr>
+          <w:rFonts w:ascii="American Typewriter" w:hAnsi="American Typewriter"/>
+        </w:rPr>
+      </w:pPr>
+    </w:p>
     <w:p>
       <w:pPr>
         <w:pStyle w:val="Heading1"/>
-      </w:pPr>
-      <w:bookmarkStart w:id="1" w:name="_Toc159766446"/>
-      <w:r>
+        <w:rPr>
+          <w:rFonts w:ascii="American Typewriter" w:hAnsi="American Typewriter"/>
+        </w:rPr>
+      </w:pPr>
+      <w:r>
+        <w:rPr>
+          <w:rFonts w:ascii="American Typewriter" w:hAnsi="American Typewriter"/>
+        </w:rPr>
         <w:lastRenderedPageBreak/>
-        <w:t>1.</w:t>
-      </w:r>
-      <w:r>
+        <w:t>Description</w:t>
+      </w:r>
+    </w:p>
+    <w:p>
+      <w:pPr>
+        <w:rPr>
+          <w:rFonts w:ascii="American Typewriter" w:eastAsia="Times New Roman" w:hAnsi="American Typewriter" w:cs="Times New Roman"/>
+          <w:lang w:val="en-MU"/>
+        </w:rPr>
+      </w:pPr>
+      <w:r>
+        <w:rPr>
+          <w:rFonts w:ascii="American Typewriter" w:hAnsi="American Typewriter"/>
+        </w:rPr>
+        <w:t xml:space="preserve">This project is </w:t>
+      </w:r>
+      <w:r>
+        <w:rPr>
+          <w:rFonts w:ascii="American Typewriter" w:hAnsi="American Typewriter"/>
+        </w:rPr>
+        <w:t>a special online space where gamers can hang out, share cool clips and pictures, and make new friends who love gaming as much as they do.</w:t>
+      </w:r>
+    </w:p>
+    <w:p>
+      <w:pPr>
+        <w:pStyle w:val="NormalWeb"/>
+        <w:rPr>
+          <w:rFonts w:ascii="American Typewriter" w:hAnsi="American Typewriter"/>
+          <w:sz w:val="22"/>
+          <w:szCs w:val="22"/>
+        </w:rPr>
+      </w:pPr>
+      <w:r>
+        <w:rPr>
+          <w:rFonts w:ascii="American Typewriter" w:hAnsi="American Typewriter"/>
+          <w:sz w:val="22"/>
+          <w:szCs w:val="22"/>
+        </w:rPr>
+        <w:t>Think of it like a big virtual clubhouse for gamers. You can show off your best moments, like that time you won a tough battle or pulled off an amazing move. Plus, you can connect with old buddies and meet new ones who enjoy the same kinds of games you do.</w:t>
+      </w:r>
+    </w:p>
+    <w:p>
+      <w:pPr>
+        <w:pStyle w:val="NormalWeb"/>
+        <w:rPr>
+          <w:rFonts w:ascii="American Typewriter" w:hAnsi="American Typewriter"/>
+          <w:sz w:val="22"/>
+          <w:szCs w:val="22"/>
+        </w:rPr>
+      </w:pPr>
+      <w:r>
+        <w:rPr>
+          <w:rFonts w:ascii="American Typewriter" w:hAnsi="American Typewriter"/>
+          <w:sz w:val="22"/>
+          <w:szCs w:val="22"/>
+        </w:rPr>
+        <w:t>This</w:t>
+      </w:r>
+      <w:r>
+        <w:rPr>
+          <w:rFonts w:ascii="American Typewriter" w:hAnsi="American Typewriter"/>
+          <w:sz w:val="22"/>
+          <w:szCs w:val="22"/>
+        </w:rPr>
+        <w:t xml:space="preserve"> platform makes it easy to find people who are into the same games you are, whether it's action-packed shooters, immersive role-playing games, or intense esports competitions.</w:t>
+      </w:r>
+    </w:p>
+    <w:p>
+      <w:pPr>
+        <w:rPr>
+          <w:rFonts w:ascii="American Typewriter" w:hAnsi="American Typewriter"/>
+        </w:rPr>
+      </w:pPr>
+    </w:p>
+    <w:p>
+      <w:pPr>
+        <w:rPr>
+          <w:rFonts w:ascii="American Typewriter" w:hAnsi="American Typewriter"/>
+        </w:rPr>
+      </w:pPr>
+    </w:p>
+    <w:p>
+      <w:pPr>
+        <w:rPr>
+          <w:rFonts w:ascii="American Typewriter" w:hAnsi="American Typewriter"/>
+        </w:rPr>
+      </w:pPr>
+    </w:p>
+    <w:p>
+      <w:pPr>
+        <w:rPr>
+          <w:rFonts w:ascii="American Typewriter" w:hAnsi="American Typewriter"/>
+        </w:rPr>
+      </w:pPr>
+    </w:p>
+    <w:p>
+      <w:pPr>
+        <w:rPr>
+          <w:rFonts w:ascii="American Typewriter" w:hAnsi="American Typewriter"/>
+        </w:rPr>
+      </w:pPr>
+    </w:p>
+    <w:p>
+      <w:pPr>
+        <w:rPr>
+          <w:rFonts w:ascii="American Typewriter" w:hAnsi="American Typewriter"/>
+        </w:rPr>
+      </w:pPr>
+    </w:p>
+    <w:p>
+      <w:pPr>
+        <w:rPr>
+          <w:rFonts w:ascii="American Typewriter" w:hAnsi="American Typewriter"/>
+        </w:rPr>
+      </w:pPr>
+    </w:p>
+    <w:p>
+      <w:pPr>
+        <w:rPr>
+          <w:rFonts w:ascii="American Typewriter" w:hAnsi="American Typewriter"/>
+        </w:rPr>
+      </w:pPr>
+    </w:p>
+    <w:p>
+      <w:pPr>
+        <w:rPr>
+          <w:rFonts w:ascii="American Typewriter" w:hAnsi="American Typewriter"/>
+        </w:rPr>
+      </w:pPr>
+    </w:p>
+    <w:p>
+      <w:pPr>
+        <w:rPr>
+          <w:rFonts w:ascii="American Typewriter" w:hAnsi="American Typewriter"/>
+        </w:rPr>
+      </w:pPr>
+    </w:p>
+    <w:p>
+      <w:pPr>
+        <w:rPr>
+          <w:rFonts w:ascii="American Typewriter" w:hAnsi="American Typewriter"/>
+        </w:rPr>
+      </w:pPr>
+    </w:p>
+    <w:p>
+      <w:pPr>
+        <w:rPr>
+          <w:rFonts w:ascii="American Typewriter" w:hAnsi="American Typewriter"/>
+        </w:rPr>
+      </w:pPr>
+    </w:p>
+    <w:p>
+      <w:pPr>
+        <w:rPr>
+          <w:rFonts w:ascii="American Typewriter" w:hAnsi="American Typewriter"/>
+        </w:rPr>
+      </w:pPr>
+    </w:p>
+    <w:p>
+      <w:pPr>
+        <w:rPr>
+          <w:rFonts w:ascii="American Typewriter" w:hAnsi="American Typewriter"/>
+        </w:rPr>
+      </w:pPr>
+    </w:p>
+    <w:p>
+      <w:pPr>
+        <w:rPr>
+          <w:rFonts w:ascii="American Typewriter" w:hAnsi="American Typewriter"/>
+        </w:rPr>
+      </w:pPr>
+    </w:p>
+    <w:p>
+      <w:pPr>
+        <w:rPr>
+          <w:rFonts w:ascii="American Typewriter" w:hAnsi="American Typewriter"/>
+        </w:rPr>
+      </w:pPr>
+    </w:p>
+    <w:p>
+      <w:pPr>
+        <w:rPr>
+          <w:rFonts w:ascii="American Typewriter" w:hAnsi="American Typewriter"/>
+        </w:rPr>
+      </w:pPr>
+    </w:p>
+    <w:p>
+      <w:pPr>
+        <w:rPr>
+          <w:rFonts w:ascii="American Typewriter" w:hAnsi="American Typewriter"/>
+        </w:rPr>
+      </w:pPr>
+    </w:p>
+    <w:p>
+      <w:pPr>
+        <w:rPr>
+          <w:rFonts w:ascii="American Typewriter" w:hAnsi="American Typewriter"/>
+        </w:rPr>
+      </w:pPr>
+    </w:p>
+    <w:p>
+      <w:pPr>
+        <w:pStyle w:val="Heading1"/>
+        <w:rPr>
+          <w:rFonts w:ascii="American Typewriter" w:hAnsi="American Typewriter"/>
+        </w:rPr>
+      </w:pPr>
+      <w:r>
+        <w:rPr>
+          <w:rFonts w:ascii="American Typewriter" w:hAnsi="American Typewriter"/>
+        </w:rPr>
+        <w:lastRenderedPageBreak/>
         <w:t>Login Page</w:t>
       </w:r>
       <w:bookmarkEnd w:id="1"/>
     </w:p>
     <w:p>
-      <w:r>
-        <w:rPr>
+      <w:pPr>
+        <w:rPr>
+          <w:rFonts w:ascii="American Typewriter" w:hAnsi="American Typewriter"/>
+        </w:rPr>
+      </w:pPr>
+      <w:r>
+        <w:rPr>
+          <w:rFonts w:ascii="American Typewriter" w:hAnsi="American Typewriter"/>
           <w:noProof/>
         </w:rPr>
         <w:drawing>
@@ -5250,20 +5886,347 @@
     </w:p>
     <w:p>
       <w:pPr>
+        <w:jc w:val="center"/>
+        <w:rPr>
+          <w:rFonts w:ascii="American Typewriter" w:hAnsi="American Typewriter"/>
+        </w:rPr>
+      </w:pPr>
+      <w:r>
+        <w:rPr>
+          <w:rFonts w:ascii="American Typewriter" w:hAnsi="American Typewriter"/>
+        </w:rPr>
+        <w:t>Figure 1: Login screen</w:t>
+      </w:r>
+    </w:p>
+    <w:p>
+      <w:pPr>
+        <w:rPr>
+          <w:rFonts w:ascii="American Typewriter" w:hAnsi="American Typewriter"/>
+        </w:rPr>
+      </w:pPr>
+      <w:r>
+        <w:rPr>
+          <w:rFonts w:ascii="American Typewriter" w:hAnsi="American Typewriter"/>
+        </w:rPr>
+        <w:drawing>
+          <wp:inline distT="0" distB="0" distL="0" distR="0" wp14:anchorId="242B5535" wp14:editId="6D57048C">
+            <wp:extent cx="5731510" cy="2517140"/>
+            <wp:effectExtent l="0" t="0" r="2540" b="0"/>
+            <wp:docPr id="1493121709" name="Picture 1"/>
+            <wp:cNvGraphicFramePr>
+              <a:graphicFrameLocks xmlns:a="http://schemas.openxmlformats.org/drawingml/2006/main" noChangeAspect="1"/>
+            </wp:cNvGraphicFramePr>
+            <a:graphic xmlns:a="http://schemas.openxmlformats.org/drawingml/2006/main">
+              <a:graphicData uri="http://schemas.openxmlformats.org/drawingml/2006/picture">
+                <pic:pic xmlns:pic="http://schemas.openxmlformats.org/drawingml/2006/picture">
+                  <pic:nvPicPr>
+                    <pic:cNvPr id="1493121709" name=""/>
+                    <pic:cNvPicPr/>
+                  </pic:nvPicPr>
+                  <pic:blipFill>
+                    <a:blip r:embed="rId8"/>
+                    <a:stretch>
+                      <a:fillRect/>
+                    </a:stretch>
+                  </pic:blipFill>
+                  <pic:spPr>
+                    <a:xfrm>
+                      <a:off x="0" y="0"/>
+                      <a:ext cx="5731510" cy="2517140"/>
+                    </a:xfrm>
+                    <a:prstGeom prst="rect">
+                      <a:avLst/>
+                    </a:prstGeom>
+                  </pic:spPr>
+                </pic:pic>
+              </a:graphicData>
+            </a:graphic>
+          </wp:inline>
+        </w:drawing>
+      </w:r>
+    </w:p>
+    <w:p>
+      <w:pPr>
+        <w:jc w:val="center"/>
+        <w:rPr>
+          <w:rFonts w:ascii="American Typewriter" w:hAnsi="American Typewriter"/>
+        </w:rPr>
+      </w:pPr>
+      <w:r>
+        <w:rPr>
+          <w:rFonts w:ascii="American Typewriter" w:hAnsi="American Typewriter"/>
+        </w:rPr>
+        <w:t xml:space="preserve">Figure </w:t>
+      </w:r>
+      <w:r>
+        <w:rPr>
+          <w:rFonts w:ascii="American Typewriter" w:hAnsi="American Typewriter"/>
+        </w:rPr>
+        <w:t>2</w:t>
+      </w:r>
+      <w:r>
+        <w:rPr>
+          <w:rFonts w:ascii="American Typewriter" w:hAnsi="American Typewriter"/>
+        </w:rPr>
+        <w:t xml:space="preserve">: </w:t>
+      </w:r>
+      <w:r>
+        <w:rPr>
+          <w:rFonts w:ascii="American Typewriter" w:hAnsi="American Typewriter"/>
+        </w:rPr>
+        <w:t>Successful Login</w:t>
+      </w:r>
+    </w:p>
+    <w:p>
+      <w:pPr>
+        <w:rPr>
+          <w:rFonts w:ascii="American Typewriter" w:hAnsi="American Typewriter"/>
+        </w:rPr>
+      </w:pPr>
+    </w:p>
+    <w:p>
+      <w:pPr>
+        <w:rPr>
+          <w:rFonts w:ascii="American Typewriter" w:hAnsi="American Typewriter"/>
+        </w:rPr>
+      </w:pPr>
+      <w:r>
+        <w:rPr>
+          <w:rFonts w:ascii="American Typewriter" w:hAnsi="American Typewriter"/>
+        </w:rPr>
+        <w:lastRenderedPageBreak/>
+        <w:drawing>
+          <wp:inline distT="0" distB="0" distL="0" distR="0" wp14:anchorId="6CEC9C1F" wp14:editId="7E9954FD">
+            <wp:extent cx="5731510" cy="2557780"/>
+            <wp:effectExtent l="0" t="0" r="2540" b="0"/>
+            <wp:docPr id="1609178427" name="Picture 1" descr="A screenshot of a computer&#10;&#10;Description automatically generated"/>
+            <wp:cNvGraphicFramePr>
+              <a:graphicFrameLocks xmlns:a="http://schemas.openxmlformats.org/drawingml/2006/main" noChangeAspect="1"/>
+            </wp:cNvGraphicFramePr>
+            <a:graphic xmlns:a="http://schemas.openxmlformats.org/drawingml/2006/main">
+              <a:graphicData uri="http://schemas.openxmlformats.org/drawingml/2006/picture">
+                <pic:pic xmlns:pic="http://schemas.openxmlformats.org/drawingml/2006/picture">
+                  <pic:nvPicPr>
+                    <pic:cNvPr id="1609178427" name="Picture 1" descr="A screenshot of a computer&#10;&#10;Description automatically generated"/>
+                    <pic:cNvPicPr/>
+                  </pic:nvPicPr>
+                  <pic:blipFill>
+                    <a:blip r:embed="rId9"/>
+                    <a:stretch>
+                      <a:fillRect/>
+                    </a:stretch>
+                  </pic:blipFill>
+                  <pic:spPr>
+                    <a:xfrm>
+                      <a:off x="0" y="0"/>
+                      <a:ext cx="5731510" cy="2557780"/>
+                    </a:xfrm>
+                    <a:prstGeom prst="rect">
+                      <a:avLst/>
+                    </a:prstGeom>
+                  </pic:spPr>
+                </pic:pic>
+              </a:graphicData>
+            </a:graphic>
+          </wp:inline>
+        </w:drawing>
+      </w:r>
+    </w:p>
+    <w:p>
+      <w:pPr>
+        <w:jc w:val="center"/>
+        <w:rPr>
+          <w:rFonts w:ascii="American Typewriter" w:hAnsi="American Typewriter"/>
+        </w:rPr>
+      </w:pPr>
+      <w:r>
+        <w:rPr>
+          <w:rFonts w:ascii="American Typewriter" w:hAnsi="American Typewriter"/>
+        </w:rPr>
+        <w:t xml:space="preserve">Figure </w:t>
+      </w:r>
+      <w:r>
+        <w:rPr>
+          <w:rFonts w:ascii="American Typewriter" w:hAnsi="American Typewriter"/>
+        </w:rPr>
+        <w:t>3</w:t>
+      </w:r>
+      <w:r>
+        <w:rPr>
+          <w:rFonts w:ascii="American Typewriter" w:hAnsi="American Typewriter"/>
+        </w:rPr>
+        <w:t xml:space="preserve">: </w:t>
+      </w:r>
+      <w:r>
+        <w:rPr>
+          <w:rFonts w:ascii="American Typewriter" w:hAnsi="American Typewriter"/>
+        </w:rPr>
+        <w:t>Incorrect Password</w:t>
+      </w:r>
+    </w:p>
+    <w:p>
+      <w:pPr>
+        <w:jc w:val="center"/>
+        <w:rPr>
+          <w:rFonts w:ascii="American Typewriter" w:hAnsi="American Typewriter"/>
+        </w:rPr>
+      </w:pPr>
+      <w:r>
+        <w:rPr>
+          <w:rFonts w:ascii="American Typewriter" w:hAnsi="American Typewriter"/>
+          <w:noProof/>
+          <w14:ligatures w14:val="standardContextual"/>
+        </w:rPr>
+        <w:drawing>
+          <wp:inline distT="0" distB="0" distL="0" distR="0" wp14:anchorId="5BF96167" wp14:editId="050042EC">
+            <wp:extent cx="5731510" cy="2449195"/>
+            <wp:effectExtent l="0" t="0" r="2540" b="8255"/>
+            <wp:docPr id="724617774" name="Picture 1"/>
+            <wp:cNvGraphicFramePr>
+              <a:graphicFrameLocks xmlns:a="http://schemas.openxmlformats.org/drawingml/2006/main" noChangeAspect="1"/>
+            </wp:cNvGraphicFramePr>
+            <a:graphic xmlns:a="http://schemas.openxmlformats.org/drawingml/2006/main">
+              <a:graphicData uri="http://schemas.openxmlformats.org/drawingml/2006/picture">
+                <pic:pic xmlns:pic="http://schemas.openxmlformats.org/drawingml/2006/picture">
+                  <pic:nvPicPr>
+                    <pic:cNvPr id="724617774" name=""/>
+                    <pic:cNvPicPr/>
+                  </pic:nvPicPr>
+                  <pic:blipFill>
+                    <a:blip r:embed="rId10"/>
+                    <a:stretch>
+                      <a:fillRect/>
+                    </a:stretch>
+                  </pic:blipFill>
+                  <pic:spPr>
+                    <a:xfrm>
+                      <a:off x="0" y="0"/>
+                      <a:ext cx="5731510" cy="2449195"/>
+                    </a:xfrm>
+                    <a:prstGeom prst="rect">
+                      <a:avLst/>
+                    </a:prstGeom>
+                  </pic:spPr>
+                </pic:pic>
+              </a:graphicData>
+            </a:graphic>
+          </wp:inline>
+        </w:drawing>
+      </w:r>
+    </w:p>
+    <w:p>
+      <w:pPr>
+        <w:jc w:val="center"/>
+        <w:rPr>
+          <w:rFonts w:ascii="American Typewriter" w:hAnsi="American Typewriter"/>
+        </w:rPr>
+      </w:pPr>
+      <w:r>
+        <w:rPr>
+          <w:rFonts w:ascii="American Typewriter" w:hAnsi="American Typewriter"/>
+        </w:rPr>
+        <w:t xml:space="preserve">Figure </w:t>
+      </w:r>
+      <w:r>
+        <w:rPr>
+          <w:rFonts w:ascii="American Typewriter" w:hAnsi="American Typewriter"/>
+        </w:rPr>
+        <w:t>4</w:t>
+      </w:r>
+      <w:r>
+        <w:rPr>
+          <w:rFonts w:ascii="American Typewriter" w:hAnsi="American Typewriter"/>
+        </w:rPr>
+        <w:t xml:space="preserve">: </w:t>
+      </w:r>
+      <w:r>
+        <w:rPr>
+          <w:rFonts w:ascii="American Typewriter" w:hAnsi="American Typewriter"/>
+        </w:rPr>
+        <w:t xml:space="preserve">User did not sign </w:t>
+      </w:r>
+      <w:r>
+        <w:rPr>
+          <w:rFonts w:ascii="American Typewriter" w:hAnsi="American Typewriter"/>
+        </w:rPr>
+        <w:t>up.</w:t>
+      </w:r>
+    </w:p>
+    <w:p>
+      <w:pPr>
+        <w:rPr>
+          <w:rFonts w:ascii="American Typewriter" w:hAnsi="American Typewriter"/>
+        </w:rPr>
+      </w:pPr>
+      <w:r>
+        <w:rPr>
+          <w:rFonts w:ascii="American Typewriter" w:hAnsi="American Typewriter"/>
+        </w:rPr>
+        <w:t xml:space="preserve">User must enter email and password to login. Email and password will be checked </w:t>
+      </w:r>
+      <w:r>
+        <w:rPr>
+          <w:rFonts w:ascii="American Typewriter" w:hAnsi="American Typewriter"/>
+        </w:rPr>
+        <w:t>if present in the database. If email is present and password matched. User will be logged in. If email is present, user will get a pop-up saying invalid email or password.</w:t>
+      </w:r>
+      <w:r>
+        <w:rPr>
+          <w:rFonts w:ascii="American Typewriter" w:hAnsi="American Typewriter"/>
+        </w:rPr>
+        <w:t xml:space="preserve"> If both does not </w:t>
+      </w:r>
+      <w:r>
+        <w:rPr>
+          <w:rFonts w:ascii="American Typewriter" w:hAnsi="American Typewriter"/>
+        </w:rPr>
+        <w:t>exist</w:t>
+      </w:r>
+      <w:r>
+        <w:rPr>
+          <w:rFonts w:ascii="American Typewriter" w:hAnsi="American Typewriter"/>
+        </w:rPr>
+        <w:t xml:space="preserve"> user will get a pop-up saying invalid user.</w:t>
+      </w:r>
+      <w:r>
+        <w:rPr>
+          <w:rFonts w:ascii="American Typewriter" w:hAnsi="American Typewriter"/>
+        </w:rPr>
+        <w:t xml:space="preserve"> Up successful logging data from database about the user will be retrieve and stored in </w:t>
+      </w:r>
+      <w:r>
+        <w:rPr>
+          <w:rFonts w:ascii="American Typewriter" w:hAnsi="American Typewriter"/>
+        </w:rPr>
+        <w:t>global variables.</w:t>
+      </w:r>
+    </w:p>
+    <w:p>
+      <w:pPr>
         <w:pStyle w:val="Heading1"/>
+        <w:rPr>
+          <w:rFonts w:ascii="American Typewriter" w:hAnsi="American Typewriter"/>
+        </w:rPr>
       </w:pPr>
       <w:bookmarkStart w:id="2" w:name="_Toc159766447"/>
       <w:r>
-        <w:t>2.</w:t>
-      </w:r>
-      <w:r>
+        <w:rPr>
+          <w:rFonts w:ascii="American Typewriter" w:hAnsi="American Typewriter"/>
+        </w:rPr>
+        <w:lastRenderedPageBreak/>
         <w:t>Signup Page</w:t>
       </w:r>
       <w:bookmarkEnd w:id="2"/>
     </w:p>
     <w:p>
-      <w:r>
-        <w:rPr>
+      <w:pPr>
+        <w:rPr>
+          <w:rFonts w:ascii="American Typewriter" w:hAnsi="American Typewriter"/>
+        </w:rPr>
+      </w:pPr>
+      <w:r>
+        <w:rPr>
+          <w:rFonts w:ascii="American Typewriter" w:hAnsi="American Typewriter"/>
           <w:noProof/>
         </w:rPr>
         <w:drawing>
@@ -5282,7 +6245,7 @@
                     <pic:cNvPicPr/>
                   </pic:nvPicPr>
                   <pic:blipFill>
-                    <a:blip r:embed="rId8" cstate="print">
+                    <a:blip r:embed="rId11" cstate="print">
                       <a:extLst>
                         <a:ext uri="{28A0092B-C50C-407E-A947-70E740481C1C}">
                           <a14:useLocalDpi xmlns:a14="http://schemas.microsoft.com/office/drawing/2010/main" val="0"/>
@@ -5309,44 +6272,60 @@
         </w:drawing>
       </w:r>
     </w:p>
-    <w:p/>
-    <w:p/>
-    <w:p/>
-    <w:p/>
-    <w:p/>
-    <w:p/>
-    <w:p>
-      <w:pPr>
-        <w:pStyle w:val="Heading1"/>
-      </w:pPr>
-      <w:bookmarkStart w:id="3" w:name="_Toc159766448"/>
-      <w:r>
-        <w:lastRenderedPageBreak/>
-        <w:t>3.</w:t>
-      </w:r>
-      <w:r>
-        <w:t>Home Page</w:t>
-      </w:r>
-      <w:bookmarkEnd w:id="3"/>
-    </w:p>
-    <w:p>
-      <w:pPr>
-        <w:pStyle w:val="Subtitle"/>
-      </w:pPr>
-      <w:r>
-        <w:t>3.1. Header</w:t>
-      </w:r>
-    </w:p>
-    <w:p>
-      <w:r>
-        <w:rPr>
-          <w:noProof/>
+    <w:p>
+      <w:pPr>
+        <w:jc w:val="center"/>
+        <w:rPr>
+          <w:rFonts w:ascii="American Typewriter" w:hAnsi="American Typewriter"/>
+        </w:rPr>
+      </w:pPr>
+      <w:r>
+        <w:rPr>
+          <w:rFonts w:ascii="American Typewriter" w:hAnsi="American Typewriter"/>
+        </w:rPr>
+        <w:t xml:space="preserve">Figure </w:t>
+      </w:r>
+      <w:r>
+        <w:rPr>
+          <w:rFonts w:ascii="American Typewriter" w:hAnsi="American Typewriter"/>
+        </w:rPr>
+        <w:t>5</w:t>
+      </w:r>
+      <w:r>
+        <w:rPr>
+          <w:rFonts w:ascii="American Typewriter" w:hAnsi="American Typewriter"/>
+        </w:rPr>
+        <w:t xml:space="preserve">: </w:t>
+      </w:r>
+      <w:r>
+        <w:rPr>
+          <w:rFonts w:ascii="American Typewriter" w:hAnsi="American Typewriter"/>
+        </w:rPr>
+        <w:t xml:space="preserve">Sign Up </w:t>
+      </w:r>
+    </w:p>
+    <w:p>
+      <w:pPr>
+        <w:rPr>
+          <w:rFonts w:ascii="American Typewriter" w:hAnsi="American Typewriter"/>
+        </w:rPr>
+      </w:pPr>
+    </w:p>
+    <w:p>
+      <w:pPr>
+        <w:rPr>
+          <w:rFonts w:ascii="American Typewriter" w:hAnsi="American Typewriter"/>
+        </w:rPr>
+      </w:pPr>
+      <w:r>
+        <w:rPr>
+          <w:rFonts w:ascii="American Typewriter" w:hAnsi="American Typewriter"/>
         </w:rPr>
         <w:drawing>
-          <wp:inline distT="0" distB="0" distL="0" distR="0" wp14:anchorId="7FCE15EE" wp14:editId="1C4D9C6A">
-            <wp:extent cx="5731510" cy="3014980"/>
-            <wp:effectExtent l="0" t="0" r="2540" b="0"/>
-            <wp:docPr id="972806461" name="Picture 5" descr="A screenshot of a video game&#10;&#10;Description automatically generated"/>
+          <wp:inline distT="0" distB="0" distL="0" distR="0" wp14:anchorId="4CB25497" wp14:editId="416CF16D">
+            <wp:extent cx="5731510" cy="2510155"/>
+            <wp:effectExtent l="0" t="0" r="2540" b="4445"/>
+            <wp:docPr id="196045196" name="Picture 1"/>
             <wp:cNvGraphicFramePr>
               <a:graphicFrameLocks xmlns:a="http://schemas.openxmlformats.org/drawingml/2006/main" noChangeAspect="1"/>
             </wp:cNvGraphicFramePr>
@@ -5354,17 +6333,11 @@
               <a:graphicData uri="http://schemas.openxmlformats.org/drawingml/2006/picture">
                 <pic:pic xmlns:pic="http://schemas.openxmlformats.org/drawingml/2006/picture">
                   <pic:nvPicPr>
-                    <pic:cNvPr id="972806461" name="Picture 5" descr="A screenshot of a video game&#10;&#10;Description automatically generated"/>
+                    <pic:cNvPr id="196045196" name=""/>
                     <pic:cNvPicPr/>
                   </pic:nvPicPr>
                   <pic:blipFill>
-                    <a:blip r:embed="rId9" cstate="print">
-                      <a:extLst>
-                        <a:ext uri="{28A0092B-C50C-407E-A947-70E740481C1C}">
-                          <a14:useLocalDpi xmlns:a14="http://schemas.microsoft.com/office/drawing/2010/main" val="0"/>
-                        </a:ext>
-                      </a:extLst>
-                    </a:blip>
+                    <a:blip r:embed="rId12"/>
                     <a:stretch>
                       <a:fillRect/>
                     </a:stretch>
@@ -5372,7 +6345,7 @@
                   <pic:spPr>
                     <a:xfrm>
                       <a:off x="0" y="0"/>
-                      <a:ext cx="5731510" cy="3014980"/>
+                      <a:ext cx="5731510" cy="2510155"/>
                     </a:xfrm>
                     <a:prstGeom prst="rect">
                       <a:avLst/>
@@ -5387,25 +6360,63 @@
     </w:p>
     <w:p>
       <w:pPr>
-        <w:pStyle w:val="Subtitle"/>
-      </w:pPr>
-      <w:r>
-        <w:t>3.2. Body</w:t>
-      </w:r>
-      <w:r>
-        <w:t xml:space="preserve"> </w:t>
-      </w:r>
-    </w:p>
-    <w:p>
-      <w:r>
-        <w:rPr>
+        <w:jc w:val="center"/>
+        <w:rPr>
+          <w:rFonts w:ascii="American Typewriter" w:hAnsi="American Typewriter"/>
+        </w:rPr>
+      </w:pPr>
+      <w:r>
+        <w:rPr>
+          <w:rFonts w:ascii="American Typewriter" w:hAnsi="American Typewriter"/>
+        </w:rPr>
+        <w:t xml:space="preserve">Figure </w:t>
+      </w:r>
+      <w:r>
+        <w:rPr>
+          <w:rFonts w:ascii="American Typewriter" w:hAnsi="American Typewriter"/>
+        </w:rPr>
+        <w:t>6</w:t>
+      </w:r>
+      <w:r>
+        <w:rPr>
+          <w:rFonts w:ascii="American Typewriter" w:hAnsi="American Typewriter"/>
+        </w:rPr>
+        <w:t xml:space="preserve">: Sign Up </w:t>
+      </w:r>
+      <w:r>
+        <w:rPr>
+          <w:rFonts w:ascii="American Typewriter" w:hAnsi="American Typewriter"/>
+        </w:rPr>
+        <w:t xml:space="preserve">with simple </w:t>
+      </w:r>
+      <w:proofErr w:type="gramStart"/>
+      <w:r>
+        <w:rPr>
+          <w:rFonts w:ascii="American Typewriter" w:hAnsi="American Typewriter"/>
+        </w:rPr>
+        <w:t>password</w:t>
+      </w:r>
+      <w:proofErr w:type="gramEnd"/>
+    </w:p>
+    <w:p>
+      <w:pPr>
+        <w:jc w:val="center"/>
+        <w:rPr>
+          <w:rFonts w:ascii="American Typewriter" w:hAnsi="American Typewriter"/>
+        </w:rPr>
+      </w:pPr>
+      <w:r>
+        <w:rPr>
+          <w:rFonts w:ascii="American Typewriter" w:hAnsi="American Typewriter"/>
           <w:noProof/>
-        </w:rPr>
+          <w14:ligatures w14:val="standardContextual"/>
+        </w:rPr>
+        <w:lastRenderedPageBreak/>
         <w:drawing>
-          <wp:inline distT="0" distB="0" distL="0" distR="0" wp14:anchorId="5F15D55E" wp14:editId="26D49230">
-            <wp:extent cx="5731510" cy="3002915"/>
-            <wp:effectExtent l="0" t="0" r="2540" b="6985"/>
-            <wp:docPr id="1368198746" name="Picture 6" descr="A screenshot of a video game&#10;&#10;Description automatically generated"/>
+          <wp:inline distT="0" distB="0" distL="0" distR="0" wp14:anchorId="00AE4449" wp14:editId="7FFD0B5A">
+            <wp:extent cx="5731510" cy="2598420"/>
+            <wp:effectExtent l="0" t="0" r="2540" b="0"/>
+            <wp:docPr id="1987872614" name="Picture 1" descr="A screenshot of a computer&#10;&#10;Description automatically generated"/>
             <wp:cNvGraphicFramePr>
               <a:graphicFrameLocks xmlns:a="http://schemas.openxmlformats.org/drawingml/2006/main" noChangeAspect="1"/>
             </wp:cNvGraphicFramePr>
@@ -5413,17 +6424,11 @@
               <a:graphicData uri="http://schemas.openxmlformats.org/drawingml/2006/picture">
                 <pic:pic xmlns:pic="http://schemas.openxmlformats.org/drawingml/2006/picture">
                   <pic:nvPicPr>
-                    <pic:cNvPr id="1368198746" name="Picture 6" descr="A screenshot of a video game&#10;&#10;Description automatically generated"/>
+                    <pic:cNvPr id="1987872614" name="Picture 1" descr="A screenshot of a computer&#10;&#10;Description automatically generated"/>
                     <pic:cNvPicPr/>
                   </pic:nvPicPr>
                   <pic:blipFill>
-                    <a:blip r:embed="rId10" cstate="print">
-                      <a:extLst>
-                        <a:ext uri="{28A0092B-C50C-407E-A947-70E740481C1C}">
-                          <a14:useLocalDpi xmlns:a14="http://schemas.microsoft.com/office/drawing/2010/main" val="0"/>
-                        </a:ext>
-                      </a:extLst>
-                    </a:blip>
+                    <a:blip r:embed="rId13"/>
                     <a:stretch>
                       <a:fillRect/>
                     </a:stretch>
@@ -5431,7 +6436,7 @@
                   <pic:spPr>
                     <a:xfrm>
                       <a:off x="0" y="0"/>
-                      <a:ext cx="5731510" cy="3002915"/>
+                      <a:ext cx="5731510" cy="2598420"/>
                     </a:xfrm>
                     <a:prstGeom prst="rect">
                       <a:avLst/>
@@ -5445,32 +6450,184 @@
       </w:r>
     </w:p>
     <w:p>
-      <w:r>
-        <w:rPr>
-          <w:rStyle w:val="SubtitleChar"/>
+      <w:pPr>
+        <w:jc w:val="center"/>
+        <w:rPr>
+          <w:rFonts w:ascii="American Typewriter" w:hAnsi="American Typewriter"/>
+        </w:rPr>
+      </w:pPr>
+      <w:r>
+        <w:rPr>
+          <w:rFonts w:ascii="American Typewriter" w:hAnsi="American Typewriter"/>
+        </w:rPr>
+        <w:t xml:space="preserve">Figure </w:t>
+      </w:r>
+      <w:r>
+        <w:rPr>
+          <w:rFonts w:ascii="American Typewriter" w:hAnsi="American Typewriter"/>
+        </w:rPr>
+        <w:t>7</w:t>
+      </w:r>
+      <w:r>
+        <w:rPr>
+          <w:rFonts w:ascii="American Typewriter" w:hAnsi="American Typewriter"/>
+        </w:rPr>
+        <w:t xml:space="preserve">: </w:t>
+      </w:r>
+      <w:r>
+        <w:rPr>
+          <w:rFonts w:ascii="American Typewriter" w:hAnsi="American Typewriter"/>
+        </w:rPr>
+        <w:t xml:space="preserve">Leaving all fields </w:t>
+      </w:r>
+      <w:r>
+        <w:rPr>
+          <w:rFonts w:ascii="American Typewriter" w:hAnsi="American Typewriter"/>
+        </w:rPr>
+        <w:t>blank.</w:t>
+      </w:r>
+    </w:p>
+    <w:p>
+      <w:pPr>
+        <w:rPr>
+          <w:rFonts w:ascii="American Typewriter" w:hAnsi="American Typewriter"/>
+        </w:rPr>
+      </w:pPr>
+      <w:r>
+        <w:rPr>
+          <w:rFonts w:ascii="American Typewriter" w:hAnsi="American Typewriter"/>
+        </w:rPr>
+        <w:t xml:space="preserve">User must enter Name, email, and password to sign up. If password is not strong enough and pop-up will say </w:t>
+      </w:r>
+      <w:r>
+        <w:rPr>
+          <w:rFonts w:ascii="American Typewriter" w:hAnsi="American Typewriter"/>
+        </w:rPr>
+        <w:t>Password must be at least 8 characters long and contain at least one lowercase letter, one uppercase letter, one number, and one symbol.</w:t>
+      </w:r>
+      <w:r>
+        <w:rPr>
+          <w:rFonts w:ascii="American Typewriter" w:hAnsi="American Typewriter"/>
+        </w:rPr>
+        <w:t xml:space="preserve"> If one or more fields are blank a pop-up will notify the user.</w:t>
+      </w:r>
+    </w:p>
+    <w:p>
+      <w:pPr>
+        <w:rPr>
+          <w:rFonts w:ascii="American Typewriter" w:hAnsi="American Typewriter"/>
+        </w:rPr>
+      </w:pPr>
+    </w:p>
+    <w:p>
+      <w:pPr>
+        <w:rPr>
+          <w:rFonts w:ascii="American Typewriter" w:hAnsi="American Typewriter"/>
+        </w:rPr>
+      </w:pPr>
+    </w:p>
+    <w:p>
+      <w:pPr>
+        <w:rPr>
+          <w:rFonts w:ascii="American Typewriter" w:hAnsi="American Typewriter"/>
+        </w:rPr>
+      </w:pPr>
+    </w:p>
+    <w:p>
+      <w:pPr>
+        <w:rPr>
+          <w:rFonts w:ascii="American Typewriter" w:hAnsi="American Typewriter"/>
+        </w:rPr>
+      </w:pPr>
+    </w:p>
+    <w:p>
+      <w:pPr>
+        <w:rPr>
+          <w:rFonts w:ascii="American Typewriter" w:hAnsi="American Typewriter"/>
+        </w:rPr>
+      </w:pPr>
+    </w:p>
+    <w:p>
+      <w:pPr>
+        <w:rPr>
+          <w:rFonts w:ascii="American Typewriter" w:hAnsi="American Typewriter"/>
+        </w:rPr>
+      </w:pPr>
+    </w:p>
+    <w:p>
+      <w:pPr>
+        <w:rPr>
+          <w:rFonts w:ascii="American Typewriter" w:hAnsi="American Typewriter"/>
+        </w:rPr>
+      </w:pPr>
+    </w:p>
+    <w:p>
+      <w:pPr>
+        <w:rPr>
+          <w:rFonts w:ascii="American Typewriter" w:hAnsi="American Typewriter"/>
+        </w:rPr>
+      </w:pPr>
+    </w:p>
+    <w:p>
+      <w:pPr>
+        <w:rPr>
+          <w:rFonts w:ascii="American Typewriter" w:hAnsi="American Typewriter"/>
+        </w:rPr>
+      </w:pPr>
+    </w:p>
+    <w:p>
+      <w:pPr>
+        <w:rPr>
+          <w:rFonts w:ascii="American Typewriter" w:hAnsi="American Typewriter"/>
+        </w:rPr>
+      </w:pPr>
+    </w:p>
+    <w:p>
+      <w:pPr>
+        <w:pStyle w:val="Heading1"/>
+        <w:rPr>
+          <w:rFonts w:ascii="American Typewriter" w:hAnsi="American Typewriter"/>
+        </w:rPr>
+      </w:pPr>
+      <w:r>
+        <w:rPr>
+          <w:rFonts w:ascii="American Typewriter" w:hAnsi="American Typewriter"/>
         </w:rPr>
         <w:lastRenderedPageBreak/>
-        <w:t xml:space="preserve">3.3. </w:t>
-      </w:r>
-      <w:r>
-        <w:rPr>
-          <w:rStyle w:val="SubtitleChar"/>
-        </w:rPr>
-        <w:t>Footer</w:t>
-      </w:r>
-      <w:r>
-        <w:rPr>
+        <w:t>Testing</w:t>
+      </w:r>
+    </w:p>
+    <w:p>
+      <w:pPr>
+        <w:pStyle w:val="Heading2"/>
+        <w:rPr>
+          <w:rFonts w:ascii="American Typewriter" w:hAnsi="American Typewriter"/>
+        </w:rPr>
+      </w:pPr>
+      <w:r>
+        <w:rPr>
+          <w:rFonts w:ascii="American Typewriter" w:hAnsi="American Typewriter"/>
+        </w:rPr>
+        <w:t>HTML Validator</w:t>
+      </w:r>
+    </w:p>
+    <w:p>
+      <w:pPr>
+        <w:rPr>
+          <w:rFonts w:ascii="American Typewriter" w:hAnsi="American Typewriter"/>
+        </w:rPr>
+      </w:pPr>
+      <w:r>
+        <w:rPr>
+          <w:rFonts w:ascii="American Typewriter" w:hAnsi="American Typewriter"/>
           <w:noProof/>
           <w14:ligatures w14:val="standardContextual"/>
         </w:rPr>
-        <w:t xml:space="preserve"> </w:t>
-      </w:r>
-      <w:r>
         <w:drawing>
-          <wp:inline distT="0" distB="0" distL="0" distR="0" wp14:anchorId="7737BEBD" wp14:editId="2C9BD436">
-            <wp:extent cx="5731510" cy="2823845"/>
-            <wp:effectExtent l="0" t="0" r="2540" b="0"/>
-            <wp:docPr id="550662918" name="Picture 1" descr="A screenshot of a video game&#10;&#10;Description automatically generated"/>
+          <wp:inline distT="0" distB="0" distL="0" distR="0" wp14:anchorId="2B2D9CF2" wp14:editId="12F807E4">
+            <wp:extent cx="5731510" cy="4533265"/>
+            <wp:effectExtent l="0" t="0" r="2540" b="635"/>
+            <wp:docPr id="545721007" name="Picture 1"/>
             <wp:cNvGraphicFramePr>
               <a:graphicFrameLocks xmlns:a="http://schemas.openxmlformats.org/drawingml/2006/main" noChangeAspect="1"/>
             </wp:cNvGraphicFramePr>
@@ -5478,11 +6635,11 @@
               <a:graphicData uri="http://schemas.openxmlformats.org/drawingml/2006/picture">
                 <pic:pic xmlns:pic="http://schemas.openxmlformats.org/drawingml/2006/picture">
                   <pic:nvPicPr>
-                    <pic:cNvPr id="550662918" name="Picture 1" descr="A screenshot of a video game&#10;&#10;Description automatically generated"/>
+                    <pic:cNvPr id="545721007" name=""/>
                     <pic:cNvPicPr/>
                   </pic:nvPicPr>
                   <pic:blipFill>
-                    <a:blip r:embed="rId11"/>
+                    <a:blip r:embed="rId14"/>
                     <a:stretch>
                       <a:fillRect/>
                     </a:stretch>
@@ -5490,7 +6647,7 @@
                   <pic:spPr>
                     <a:xfrm>
                       <a:off x="0" y="0"/>
-                      <a:ext cx="5731510" cy="2823845"/>
+                      <a:ext cx="5731510" cy="4533265"/>
                     </a:xfrm>
                     <a:prstGeom prst="rect">
                       <a:avLst/>
@@ -5505,40 +6662,35 @@
     </w:p>
     <w:p>
       <w:pPr>
-        <w:rPr>
-          <w:b/>
-          <w:bCs/>
-        </w:rPr>
-      </w:pPr>
-      <w:bookmarkStart w:id="4" w:name="_Toc159766449"/>
-      <w:r>
-        <w:rPr>
-          <w:rStyle w:val="Heading1Char"/>
-        </w:rPr>
-        <w:t>4.</w:t>
-      </w:r>
-      <w:r>
-        <w:rPr>
-          <w:rStyle w:val="Heading1Char"/>
-        </w:rPr>
-        <w:t>Post in Postman</w:t>
-      </w:r>
-      <w:bookmarkEnd w:id="4"/>
-      <w:r>
-        <w:rPr>
+        <w:pStyle w:val="Heading2"/>
+        <w:rPr>
+          <w:rFonts w:ascii="American Typewriter" w:hAnsi="American Typewriter"/>
+        </w:rPr>
+      </w:pPr>
+      <w:r>
+        <w:rPr>
+          <w:rFonts w:ascii="American Typewriter" w:hAnsi="American Typewriter"/>
+        </w:rPr>
+        <w:t>CSS Validator</w:t>
+      </w:r>
+    </w:p>
+    <w:p>
+      <w:pPr>
+        <w:rPr>
+          <w:rFonts w:ascii="American Typewriter" w:hAnsi="American Typewriter"/>
+        </w:rPr>
+      </w:pPr>
+      <w:r>
+        <w:rPr>
+          <w:rFonts w:ascii="American Typewriter" w:hAnsi="American Typewriter"/>
           <w:noProof/>
-        </w:rPr>
-        <w:t xml:space="preserve"> </w:t>
-      </w:r>
-      <w:r>
-        <w:rPr>
-          <w:noProof/>
+          <w14:ligatures w14:val="standardContextual"/>
         </w:rPr>
         <w:drawing>
-          <wp:inline distT="0" distB="0" distL="0" distR="0" wp14:anchorId="140E10CF" wp14:editId="4F8C6EA0">
-            <wp:extent cx="5731510" cy="3002915"/>
-            <wp:effectExtent l="0" t="0" r="2540" b="6985"/>
-            <wp:docPr id="909092932" name="Picture 4" descr="A screenshot of a computer&#10;&#10;Description automatically generated"/>
+          <wp:inline distT="0" distB="0" distL="0" distR="0" wp14:anchorId="3FD408D1" wp14:editId="262F14CA">
+            <wp:extent cx="5731510" cy="2965450"/>
+            <wp:effectExtent l="0" t="0" r="2540" b="6350"/>
+            <wp:docPr id="428835326" name="Picture 1" descr="A screenshot of a web page&#10;&#10;Description automatically generated"/>
             <wp:cNvGraphicFramePr>
               <a:graphicFrameLocks xmlns:a="http://schemas.openxmlformats.org/drawingml/2006/main" noChangeAspect="1"/>
             </wp:cNvGraphicFramePr>
@@ -5546,17 +6698,11 @@
               <a:graphicData uri="http://schemas.openxmlformats.org/drawingml/2006/picture">
                 <pic:pic xmlns:pic="http://schemas.openxmlformats.org/drawingml/2006/picture">
                   <pic:nvPicPr>
-                    <pic:cNvPr id="909092932" name="Picture 4" descr="A screenshot of a computer&#10;&#10;Description automatically generated"/>
+                    <pic:cNvPr id="428835326" name="Picture 1" descr="A screenshot of a web page&#10;&#10;Description automatically generated"/>
                     <pic:cNvPicPr/>
                   </pic:nvPicPr>
                   <pic:blipFill>
-                    <a:blip r:embed="rId12" cstate="print">
-                      <a:extLst>
-                        <a:ext uri="{28A0092B-C50C-407E-A947-70E740481C1C}">
-                          <a14:useLocalDpi xmlns:a14="http://schemas.microsoft.com/office/drawing/2010/main" val="0"/>
-                        </a:ext>
-                      </a:extLst>
-                    </a:blip>
+                    <a:blip r:embed="rId15"/>
                     <a:stretch>
                       <a:fillRect/>
                     </a:stretch>
@@ -5564,7 +6710,7 @@
                   <pic:spPr>
                     <a:xfrm>
                       <a:off x="0" y="0"/>
-                      <a:ext cx="5731510" cy="3002915"/>
+                      <a:ext cx="5731510" cy="2965450"/>
                     </a:xfrm>
                     <a:prstGeom prst="rect">
                       <a:avLst/>
@@ -5578,232 +6724,425 @@
       </w:r>
     </w:p>
     <w:p>
-      <w:bookmarkStart w:id="5" w:name="_Toc159766450"/>
-      <w:r>
-        <w:rPr>
-          <w:rStyle w:val="Heading1Char"/>
+      <w:pPr>
+        <w:rPr>
+          <w:rFonts w:ascii="American Typewriter" w:hAnsi="American Typewriter"/>
+        </w:rPr>
+      </w:pPr>
+    </w:p>
+    <w:p>
+      <w:pPr>
+        <w:pStyle w:val="Heading1"/>
+        <w:rPr>
+          <w:rFonts w:ascii="American Typewriter" w:hAnsi="American Typewriter"/>
+        </w:rPr>
+      </w:pPr>
+      <w:r>
+        <w:rPr>
+          <w:rFonts w:ascii="American Typewriter" w:hAnsi="American Typewriter"/>
         </w:rPr>
         <w:lastRenderedPageBreak/>
-        <w:t>5.</w:t>
-      </w:r>
-      <w:r>
-        <w:rPr>
-          <w:rStyle w:val="Heading1Char"/>
-        </w:rPr>
-        <w:t>Get in Postman</w:t>
-      </w:r>
-      <w:bookmarkEnd w:id="5"/>
-      <w:r>
-        <w:rPr>
-          <w:noProof/>
+        <w:t>Security, Privacy Legal Issues.</w:t>
+      </w:r>
+    </w:p>
+    <w:p>
+      <w:pPr>
+        <w:rPr>
+          <w:rFonts w:ascii="American Typewriter" w:hAnsi="American Typewriter"/>
+        </w:rPr>
+      </w:pPr>
+    </w:p>
+    <w:p>
+      <w:pPr>
+        <w:rPr>
+          <w:rFonts w:ascii="American Typewriter" w:hAnsi="American Typewriter"/>
+        </w:rPr>
+      </w:pPr>
+      <w:r>
+        <w:rPr>
+          <w:rFonts w:ascii="American Typewriter" w:hAnsi="American Typewriter"/>
+        </w:rPr>
+        <w:t xml:space="preserve">Security, privacy, and legal issues are paramount considerations for any website, especially for a social media platform, which involves users sharing personal content such as photos and videos of their gaming experiences. </w:t>
+      </w:r>
+    </w:p>
+    <w:p>
+      <w:pPr>
+        <w:rPr>
+          <w:rFonts w:ascii="American Typewriter" w:hAnsi="American Typewriter"/>
+        </w:rPr>
+      </w:pPr>
+      <w:r>
+        <w:rPr>
+          <w:rFonts w:ascii="American Typewriter" w:hAnsi="American Typewriter"/>
+        </w:rPr>
+        <w:t>Security Issues:</w:t>
+      </w:r>
+    </w:p>
+    <w:p>
+      <w:pPr>
+        <w:rPr>
+          <w:rFonts w:ascii="American Typewriter" w:hAnsi="American Typewriter"/>
+        </w:rPr>
+      </w:pPr>
+      <w:r>
+        <w:rPr>
+          <w:rFonts w:ascii="American Typewriter" w:hAnsi="American Typewriter"/>
+        </w:rPr>
+        <w:t xml:space="preserve">Ensuring the security of user data is crucial to maintaining trust and protecting against malicious activities. </w:t>
+      </w:r>
+    </w:p>
+    <w:p>
+      <w:pPr>
+        <w:rPr>
+          <w:rFonts w:ascii="American Typewriter" w:hAnsi="American Typewriter"/>
+        </w:rPr>
+      </w:pPr>
+      <w:r>
+        <w:rPr>
+          <w:rFonts w:ascii="American Typewriter" w:hAnsi="American Typewriter"/>
+        </w:rPr>
+        <w:t>1. Two-Factor Authentication (2FA): Implementing 2FA adds an extra layer of security by requiring users to verify their identity through a second method, such as a code sent to their mobile device. This mitigates the risk of unauthorized access even if passwords are compromised.</w:t>
+      </w:r>
+    </w:p>
+    <w:p>
+      <w:pPr>
+        <w:rPr>
+          <w:rFonts w:ascii="American Typewriter" w:hAnsi="American Typewriter"/>
+        </w:rPr>
+      </w:pPr>
+      <w:r>
+        <w:rPr>
+          <w:rFonts w:ascii="American Typewriter" w:hAnsi="American Typewriter"/>
+        </w:rPr>
+        <w:t>2. Regular Security Audits: Conducting routine security audits can help identify vulnerabilities and weaknesses in your website's infrastructure. Penetration testing and code reviews can uncover potential exploits that hackers might leverage.</w:t>
+      </w:r>
+    </w:p>
+    <w:p>
+      <w:pPr>
+        <w:rPr>
+          <w:rFonts w:ascii="American Typewriter" w:hAnsi="American Typewriter"/>
+        </w:rPr>
+      </w:pPr>
+      <w:r>
+        <w:rPr>
+          <w:rFonts w:ascii="American Typewriter" w:hAnsi="American Typewriter"/>
+        </w:rPr>
+        <w:t xml:space="preserve">3. Data Encryption: </w:t>
+      </w:r>
+      <w:r>
+        <w:rPr>
+          <w:rFonts w:ascii="American Typewriter" w:hAnsi="American Typewriter"/>
+        </w:rPr>
+        <w:t>Password must be at least 8 characters long and contain at least one lowercase letter, one uppercase letter, one number, and one symbol.</w:t>
+      </w:r>
+      <w:r>
+        <w:rPr>
+          <w:rFonts w:ascii="American Typewriter" w:hAnsi="American Typewriter"/>
+        </w:rPr>
+        <w:t xml:space="preserve"> Password </w:t>
+      </w:r>
+      <w:r>
+        <w:rPr>
+          <w:rFonts w:ascii="American Typewriter" w:hAnsi="American Typewriter"/>
+        </w:rPr>
+        <w:t>encrypted using a had algorithm when stored in database.</w:t>
+      </w:r>
+    </w:p>
+    <w:p>
+      <w:pPr>
+        <w:rPr>
+          <w:rFonts w:ascii="American Typewriter" w:hAnsi="American Typewriter"/>
+        </w:rPr>
+      </w:pPr>
+      <w:r>
+        <w:rPr>
+          <w:rFonts w:ascii="American Typewriter" w:hAnsi="American Typewriter"/>
+        </w:rPr>
+        <w:t>4. Secure File Uploads:</w:t>
+      </w:r>
+      <w:r>
+        <w:rPr>
+          <w:rFonts w:ascii="American Typewriter" w:hAnsi="American Typewriter"/>
         </w:rPr>
         <w:t xml:space="preserve"> </w:t>
       </w:r>
       <w:r>
         <w:rPr>
-          <w:noProof/>
-        </w:rPr>
-        <w:drawing>
-          <wp:inline distT="0" distB="0" distL="0" distR="0" wp14:anchorId="7F976E6F" wp14:editId="43331CFB">
-            <wp:extent cx="5731510" cy="3014980"/>
-            <wp:effectExtent l="0" t="0" r="2540" b="0"/>
-            <wp:docPr id="2126010986" name="Picture 3" descr="A screenshot of a computer&#10;&#10;Description automatically generated"/>
-            <wp:cNvGraphicFramePr>
-              <a:graphicFrameLocks xmlns:a="http://schemas.openxmlformats.org/drawingml/2006/main" noChangeAspect="1"/>
-            </wp:cNvGraphicFramePr>
-            <a:graphic xmlns:a="http://schemas.openxmlformats.org/drawingml/2006/main">
-              <a:graphicData uri="http://schemas.openxmlformats.org/drawingml/2006/picture">
-                <pic:pic xmlns:pic="http://schemas.openxmlformats.org/drawingml/2006/picture">
-                  <pic:nvPicPr>
-                    <pic:cNvPr id="2126010986" name="Picture 3" descr="A screenshot of a computer&#10;&#10;Description automatically generated"/>
-                    <pic:cNvPicPr/>
-                  </pic:nvPicPr>
-                  <pic:blipFill>
-                    <a:blip r:embed="rId13" cstate="print">
-                      <a:extLst>
-                        <a:ext uri="{28A0092B-C50C-407E-A947-70E740481C1C}">
-                          <a14:useLocalDpi xmlns:a14="http://schemas.microsoft.com/office/drawing/2010/main" val="0"/>
-                        </a:ext>
-                      </a:extLst>
-                    </a:blip>
-                    <a:stretch>
-                      <a:fillRect/>
-                    </a:stretch>
-                  </pic:blipFill>
-                  <pic:spPr>
-                    <a:xfrm>
-                      <a:off x="0" y="0"/>
-                      <a:ext cx="5731510" cy="3014980"/>
-                    </a:xfrm>
-                    <a:prstGeom prst="rect">
-                      <a:avLst/>
-                    </a:prstGeom>
-                  </pic:spPr>
-                </pic:pic>
-              </a:graphicData>
-            </a:graphic>
-          </wp:inline>
-        </w:drawing>
-      </w:r>
-    </w:p>
-    <w:p>
-      <w:pPr>
-        <w:rPr>
-          <w:noProof/>
-        </w:rPr>
-      </w:pPr>
-      <w:bookmarkStart w:id="6" w:name="_Toc159766451"/>
-      <w:r>
-        <w:rPr>
-          <w:rStyle w:val="Heading1Char"/>
-        </w:rPr>
-        <w:t>6.</w:t>
-      </w:r>
-      <w:r>
-        <w:rPr>
-          <w:rStyle w:val="Heading1Char"/>
-        </w:rPr>
-        <w:t xml:space="preserve">Get in the </w:t>
-      </w:r>
-      <w:proofErr w:type="spellStart"/>
-      <w:r>
-        <w:rPr>
-          <w:rStyle w:val="Heading1Char"/>
-        </w:rPr>
-        <w:t>StudentID</w:t>
-      </w:r>
-      <w:proofErr w:type="spellEnd"/>
-      <w:r>
-        <w:rPr>
-          <w:rStyle w:val="Heading1Char"/>
-        </w:rPr>
-        <w:t xml:space="preserve"> Page</w:t>
-      </w:r>
-      <w:bookmarkEnd w:id="6"/>
-      <w:r>
-        <w:rPr>
-          <w:noProof/>
-        </w:rPr>
-        <w:drawing>
-          <wp:inline distT="0" distB="0" distL="0" distR="0" wp14:anchorId="1D8DC84C" wp14:editId="4F76DBA9">
-            <wp:extent cx="5731510" cy="3215787"/>
-            <wp:effectExtent l="0" t="0" r="2540" b="3810"/>
-            <wp:docPr id="299946556" name="Picture 2" descr="A screenshot of a computer&#10;&#10;Description automatically generated"/>
-            <wp:cNvGraphicFramePr>
-              <a:graphicFrameLocks xmlns:a="http://schemas.openxmlformats.org/drawingml/2006/main" noChangeAspect="1"/>
-            </wp:cNvGraphicFramePr>
-            <a:graphic xmlns:a="http://schemas.openxmlformats.org/drawingml/2006/main">
-              <a:graphicData uri="http://schemas.openxmlformats.org/drawingml/2006/picture">
-                <pic:pic xmlns:pic="http://schemas.openxmlformats.org/drawingml/2006/picture">
-                  <pic:nvPicPr>
-                    <pic:cNvPr id="299946556" name="Picture 2" descr="A screenshot of a computer&#10;&#10;Description automatically generated"/>
-                    <pic:cNvPicPr/>
-                  </pic:nvPicPr>
-                  <pic:blipFill>
-                    <a:blip r:embed="rId14" cstate="print">
-                      <a:extLst>
-                        <a:ext uri="{28A0092B-C50C-407E-A947-70E740481C1C}">
-                          <a14:useLocalDpi xmlns:a14="http://schemas.microsoft.com/office/drawing/2010/main" val="0"/>
-                        </a:ext>
-                      </a:extLst>
-                    </a:blip>
-                    <a:stretch>
-                      <a:fillRect/>
-                    </a:stretch>
-                  </pic:blipFill>
-                  <pic:spPr>
-                    <a:xfrm>
-                      <a:off x="0" y="0"/>
-                      <a:ext cx="5736996" cy="3218865"/>
-                    </a:xfrm>
-                    <a:prstGeom prst="rect">
-                      <a:avLst/>
-                    </a:prstGeom>
-                  </pic:spPr>
-                </pic:pic>
-              </a:graphicData>
-            </a:graphic>
-          </wp:inline>
-        </w:drawing>
-      </w:r>
-    </w:p>
-    <w:p>
-      <w:pPr>
-        <w:rPr>
-          <w:b/>
-          <w:bCs/>
-        </w:rPr>
-      </w:pPr>
-      <w:bookmarkStart w:id="7" w:name="_Toc159766452"/>
-      <w:r>
-        <w:rPr>
-          <w:rStyle w:val="Heading1Char"/>
+          <w:rFonts w:ascii="American Typewriter" w:hAnsi="American Typewriter"/>
+        </w:rPr>
+        <w:t>Implement strict validation and filtering mechanisms to prevent malicious files from being uploaded. This helps mitigate the risk of malware infections and protects users from potential security threats.</w:t>
+      </w:r>
+    </w:p>
+    <w:p>
+      <w:pPr>
+        <w:rPr>
+          <w:rFonts w:ascii="American Typewriter" w:hAnsi="American Typewriter"/>
+        </w:rPr>
+      </w:pPr>
+    </w:p>
+    <w:p>
+      <w:pPr>
+        <w:rPr>
+          <w:rFonts w:ascii="American Typewriter" w:hAnsi="American Typewriter"/>
+        </w:rPr>
+      </w:pPr>
+      <w:r>
+        <w:rPr>
+          <w:rFonts w:ascii="American Typewriter" w:hAnsi="American Typewriter"/>
+        </w:rPr>
+        <w:t>Privacy Issues:</w:t>
+      </w:r>
+    </w:p>
+    <w:p>
+      <w:pPr>
+        <w:rPr>
+          <w:rFonts w:ascii="American Typewriter" w:hAnsi="American Typewriter"/>
+        </w:rPr>
+      </w:pPr>
+    </w:p>
+    <w:p>
+      <w:pPr>
+        <w:rPr>
+          <w:rFonts w:ascii="American Typewriter" w:hAnsi="American Typewriter"/>
+        </w:rPr>
+      </w:pPr>
+      <w:r>
+        <w:rPr>
+          <w:rFonts w:ascii="American Typewriter" w:hAnsi="American Typewriter"/>
+        </w:rPr>
+        <w:t xml:space="preserve">Privacy concerns are paramount when users share personal content online. Users must feel confident that their data is being handled responsibly and that their privacy is respected. </w:t>
+      </w:r>
+    </w:p>
+    <w:p>
+      <w:pPr>
+        <w:rPr>
+          <w:rFonts w:ascii="American Typewriter" w:hAnsi="American Typewriter"/>
+        </w:rPr>
+      </w:pPr>
+      <w:r>
+        <w:rPr>
+          <w:rFonts w:ascii="American Typewriter" w:hAnsi="American Typewriter"/>
+        </w:rPr>
+        <w:t>1. Privacy Settings: Provide users with granular privacy controls to determine who can view their content. Allow users to customize visibility settings for individual posts, ensuring they have full control over their privacy preferences.</w:t>
+      </w:r>
+    </w:p>
+    <w:p>
+      <w:pPr>
+        <w:rPr>
+          <w:rFonts w:ascii="American Typewriter" w:hAnsi="American Typewriter"/>
+        </w:rPr>
+      </w:pPr>
+      <w:r>
+        <w:rPr>
+          <w:rFonts w:ascii="American Typewriter" w:hAnsi="American Typewriter"/>
+        </w:rPr>
+        <w:t>2. Data Access Controls: Limit access to user data to only authorized personnel and processes. Implement strict access controls and data minimization techniques to ensure that only necessary information is collected and retained.</w:t>
+      </w:r>
+    </w:p>
+    <w:p>
+      <w:pPr>
+        <w:rPr>
+          <w:rFonts w:ascii="American Typewriter" w:hAnsi="American Typewriter"/>
+        </w:rPr>
+      </w:pPr>
+      <w:r>
+        <w:rPr>
+          <w:rFonts w:ascii="American Typewriter" w:hAnsi="American Typewriter"/>
+        </w:rPr>
+        <w:t>3</w:t>
+      </w:r>
+      <w:r>
+        <w:rPr>
+          <w:rFonts w:ascii="American Typewriter" w:hAnsi="American Typewriter"/>
+        </w:rPr>
+        <w:t xml:space="preserve">. </w:t>
+      </w:r>
+      <w:r>
+        <w:rPr>
+          <w:rFonts w:ascii="American Typewriter" w:hAnsi="American Typewriter"/>
+        </w:rPr>
+        <w:t xml:space="preserve">Anonymization: </w:t>
+      </w:r>
+      <w:r>
+        <w:rPr>
+          <w:rFonts w:ascii="American Typewriter" w:hAnsi="American Typewriter"/>
+        </w:rPr>
+        <w:t xml:space="preserve"> </w:t>
+      </w:r>
+      <w:r>
+        <w:rPr>
+          <w:rFonts w:ascii="American Typewriter" w:hAnsi="American Typewriter"/>
+        </w:rPr>
+        <w:t>I</w:t>
+      </w:r>
+      <w:r>
+        <w:rPr>
+          <w:rFonts w:ascii="American Typewriter" w:hAnsi="American Typewriter"/>
+        </w:rPr>
+        <w:t xml:space="preserve">mplementing anonymization techniques to protect user identities when </w:t>
+      </w:r>
+      <w:r>
+        <w:rPr>
+          <w:rFonts w:ascii="American Typewriter" w:hAnsi="American Typewriter"/>
+        </w:rPr>
+        <w:t>analysing</w:t>
+      </w:r>
+      <w:r>
+        <w:rPr>
+          <w:rFonts w:ascii="American Typewriter" w:hAnsi="American Typewriter"/>
+        </w:rPr>
+        <w:t xml:space="preserve"> or sharing aggregated data. This helps preserve user privacy while still allowing for valuable insights to be gleaned from user interactions.</w:t>
+      </w:r>
+    </w:p>
+    <w:p>
+      <w:pPr>
+        <w:rPr>
+          <w:rFonts w:ascii="American Typewriter" w:hAnsi="American Typewriter"/>
+        </w:rPr>
+      </w:pPr>
+    </w:p>
+    <w:p>
+      <w:pPr>
+        <w:rPr>
+          <w:rFonts w:ascii="American Typewriter" w:hAnsi="American Typewriter"/>
+        </w:rPr>
+      </w:pPr>
+    </w:p>
+    <w:p>
+      <w:pPr>
+        <w:rPr>
+          <w:rFonts w:ascii="American Typewriter" w:hAnsi="American Typewriter"/>
+        </w:rPr>
+      </w:pPr>
+    </w:p>
+    <w:p>
+      <w:pPr>
+        <w:rPr>
+          <w:rFonts w:ascii="American Typewriter" w:hAnsi="American Typewriter"/>
+        </w:rPr>
+      </w:pPr>
+      <w:r>
+        <w:rPr>
+          <w:rFonts w:ascii="American Typewriter" w:hAnsi="American Typewriter"/>
+        </w:rPr>
+        <w:t>Legal Issues:</w:t>
+      </w:r>
+    </w:p>
+    <w:p>
+      <w:pPr>
+        <w:rPr>
+          <w:rFonts w:ascii="American Typewriter" w:hAnsi="American Typewriter"/>
+        </w:rPr>
+      </w:pPr>
+      <w:r>
+        <w:rPr>
+          <w:rFonts w:ascii="American Typewriter" w:hAnsi="American Typewriter"/>
         </w:rPr>
         <w:lastRenderedPageBreak/>
-        <w:t>7.</w:t>
-      </w:r>
-      <w:r>
-        <w:rPr>
-          <w:rStyle w:val="Heading1Char"/>
-        </w:rPr>
-        <w:t>The data in MongoDB</w:t>
-      </w:r>
-      <w:bookmarkEnd w:id="7"/>
-      <w:r>
-        <w:rPr>
-          <w:noProof/>
+        <w:t>Compliance with relevant laws and regulations is essential to avoid legal repercussions and maintain the trust of your users. Some key legal considerations include:</w:t>
+      </w:r>
+    </w:p>
+    <w:p>
+      <w:pPr>
+        <w:rPr>
+          <w:rFonts w:ascii="American Typewriter" w:hAnsi="American Typewriter"/>
+        </w:rPr>
+      </w:pPr>
+    </w:p>
+    <w:p>
+      <w:pPr>
+        <w:rPr>
+          <w:rFonts w:ascii="American Typewriter" w:hAnsi="American Typewriter"/>
+        </w:rPr>
+      </w:pPr>
+      <w:r>
+        <w:rPr>
+          <w:rFonts w:ascii="American Typewriter" w:hAnsi="American Typewriter"/>
+        </w:rPr>
+        <w:t xml:space="preserve">1. GDPR </w:t>
+      </w:r>
+      <w:r>
+        <w:rPr>
+          <w:rFonts w:ascii="American Typewriter" w:hAnsi="American Typewriter"/>
+        </w:rPr>
+        <w:t xml:space="preserve">Compliance: </w:t>
+      </w:r>
+      <w:r>
+        <w:rPr>
+          <w:rFonts w:ascii="American Typewriter" w:hAnsi="American Typewriter"/>
+        </w:rPr>
+        <w:t xml:space="preserve"> Ensure compliance with the General Data Protection Regulation (GDPR) if </w:t>
+      </w:r>
+      <w:r>
+        <w:rPr>
+          <w:rFonts w:ascii="American Typewriter" w:hAnsi="American Typewriter"/>
+        </w:rPr>
+        <w:t>the</w:t>
+      </w:r>
+      <w:r>
+        <w:rPr>
+          <w:rFonts w:ascii="American Typewriter" w:hAnsi="American Typewriter"/>
+        </w:rPr>
+        <w:t xml:space="preserve"> website caters to users in the European Union. This includes obtaining explicit consent for data processing, providing data subjects with access to their information, and implementing mechanisms for data portability and erasure.</w:t>
+      </w:r>
+    </w:p>
+    <w:p>
+      <w:pPr>
+        <w:rPr>
+          <w:rFonts w:ascii="American Typewriter" w:hAnsi="American Typewriter"/>
+        </w:rPr>
+      </w:pPr>
+      <w:r>
+        <w:rPr>
+          <w:rFonts w:ascii="American Typewriter" w:hAnsi="American Typewriter"/>
+        </w:rPr>
+        <w:t>2</w:t>
+      </w:r>
+      <w:r>
+        <w:rPr>
+          <w:rFonts w:ascii="American Typewriter" w:hAnsi="American Typewriter"/>
+        </w:rPr>
+        <w:t>. Terms of Service and User Agreements: Draft comprehensive terms of service and user agreements that govern the relationship between your website and its users. Clearly outline user rights and responsibilities, as well as the consequences of violating the terms of service.</w:t>
+      </w:r>
+    </w:p>
+    <w:p>
+      <w:pPr>
+        <w:rPr>
+          <w:rFonts w:ascii="American Typewriter" w:hAnsi="American Typewriter"/>
+        </w:rPr>
+      </w:pPr>
+      <w:r>
+        <w:rPr>
+          <w:rFonts w:ascii="American Typewriter" w:hAnsi="American Typewriter"/>
+        </w:rPr>
+        <w:t>3</w:t>
+      </w:r>
+      <w:r>
+        <w:rPr>
+          <w:rFonts w:ascii="American Typewriter" w:hAnsi="American Typewriter"/>
+        </w:rPr>
+        <w:t>. Intellectual Property Rights:</w:t>
+      </w:r>
+      <w:r>
+        <w:rPr>
+          <w:rFonts w:ascii="American Typewriter" w:hAnsi="American Typewriter"/>
         </w:rPr>
         <w:t xml:space="preserve"> </w:t>
       </w:r>
       <w:r>
         <w:rPr>
-          <w:noProof/>
-        </w:rPr>
-        <w:drawing>
-          <wp:inline distT="0" distB="0" distL="0" distR="0" wp14:anchorId="57F1B0B3" wp14:editId="201C5091">
-            <wp:extent cx="5731510" cy="2640965"/>
-            <wp:effectExtent l="0" t="0" r="2540" b="6985"/>
-            <wp:docPr id="56424801" name="Picture 1" descr="A screenshot of a computer&#10;&#10;Description automatically generated"/>
-            <wp:cNvGraphicFramePr>
-              <a:graphicFrameLocks xmlns:a="http://schemas.openxmlformats.org/drawingml/2006/main" noChangeAspect="1"/>
-            </wp:cNvGraphicFramePr>
-            <a:graphic xmlns:a="http://schemas.openxmlformats.org/drawingml/2006/main">
-              <a:graphicData uri="http://schemas.openxmlformats.org/drawingml/2006/picture">
-                <pic:pic xmlns:pic="http://schemas.openxmlformats.org/drawingml/2006/picture">
-                  <pic:nvPicPr>
-                    <pic:cNvPr id="56424801" name="Picture 1" descr="A screenshot of a computer&#10;&#10;Description automatically generated"/>
-                    <pic:cNvPicPr/>
-                  </pic:nvPicPr>
-                  <pic:blipFill>
-                    <a:blip r:embed="rId15" cstate="print">
-                      <a:extLst>
-                        <a:ext uri="{28A0092B-C50C-407E-A947-70E740481C1C}">
-                          <a14:useLocalDpi xmlns:a14="http://schemas.microsoft.com/office/drawing/2010/main" val="0"/>
-                        </a:ext>
-                      </a:extLst>
-                    </a:blip>
-                    <a:stretch>
-                      <a:fillRect/>
-                    </a:stretch>
-                  </pic:blipFill>
-                  <pic:spPr>
-                    <a:xfrm>
-                      <a:off x="0" y="0"/>
-                      <a:ext cx="5731510" cy="2640965"/>
-                    </a:xfrm>
-                    <a:prstGeom prst="rect">
-                      <a:avLst/>
-                    </a:prstGeom>
-                  </pic:spPr>
-                </pic:pic>
-              </a:graphicData>
-            </a:graphic>
-          </wp:inline>
-        </w:drawing>
-      </w:r>
-    </w:p>
-    <w:p/>
-    <w:p/>
+          <w:rFonts w:ascii="American Typewriter" w:hAnsi="American Typewriter"/>
+        </w:rPr>
+        <w:t>Implement measures to protect intellectual property rights, both for your website's content and user-generated content. Enforce copyright policies to prevent unauthorized use or distribution of copyrighted material.</w:t>
+      </w:r>
+    </w:p>
+    <w:p>
+      <w:pPr>
+        <w:rPr>
+          <w:rFonts w:ascii="American Typewriter" w:hAnsi="American Typewriter"/>
+        </w:rPr>
+      </w:pPr>
+    </w:p>
     <w:sectPr>
       <w:footerReference w:type="default" r:id="rId16"/>
       <w:pgSz w:w="11906" w:h="16838"/>
@@ -5816,7 +7155,7 @@
 </file>
 
 <file path=word/endnotes.xml><?xml version="1.0" encoding="utf-8"?>
-<w:endnotes xmlns:wpc="http://schemas.microsoft.com/office/word/2010/wordprocessingCanvas" xmlns:cx="http://schemas.microsoft.com/office/drawing/2014/chartex" xmlns:cx1="http://schemas.microsoft.com/office/drawing/2015/9/8/chartex" xmlns:cx2="http://schemas.microsoft.com/office/drawing/2015/10/21/chartex" xmlns:cx3="http://schemas.microsoft.com/office/drawing/2016/5/9/chartex" xmlns:cx4="http://schemas.microsoft.com/office/drawing/2016/5/10/chartex" xmlns:cx5="http://schemas.microsoft.com/office/drawing/2016/5/11/chartex" xmlns:cx6="http://schemas.microsoft.com/office/drawing/2016/5/12/chartex" xmlns:cx7="http://schemas.microsoft.com/office/drawing/2016/5/13/chartex" xmlns:cx8="http://schemas.microsoft.com/office/drawing/2016/5/14/chartex" xmlns:mc="http://schemas.openxmlformats.org/markup-compatibility/2006" xmlns:aink="http://schemas.microsoft.com/office/drawing/2016/ink" xmlns:am3d="http://schemas.microsoft.com/office/drawing/2017/model3d" xmlns:o="urn:schemas-microsoft-com:office:office" xmlns:oel="http://schemas.microsoft.com/office/2019/extlst" xmlns:r="http://schemas.openxmlformats.org/officeDocument/2006/relationships" xmlns:m="http://schemas.openxmlformats.org/officeDocument/2006/math" xmlns:v="urn:schemas-microsoft-com:vml" xmlns:wp14="http://schemas.microsoft.com/office/word/2010/wordprocessingDrawing" xmlns:wp="http://schemas.openxmlformats.org/drawingml/2006/wordprocessingDrawing" xmlns:w10="urn:schemas-microsoft-com:office:word" xmlns:w="http://schemas.openxmlformats.org/wordprocessingml/2006/main" xmlns:w14="http://schemas.microsoft.com/office/word/2010/wordml" xmlns:w15="http://schemas.microsoft.com/office/word/2012/wordml" xmlns:w16cex="http://schemas.microsoft.com/office/word/2018/wordml/cex" xmlns:w16cid="http://schemas.microsoft.com/office/word/2016/wordml/cid" xmlns:w16="http://schemas.microsoft.com/office/word/2018/wordml" xmlns:w16sdtdh="http://schemas.microsoft.com/office/word/2020/wordml/sdtdatahash" xmlns:w16se="http://schemas.microsoft.com/office/word/2015/wordml/symex" xmlns:wpg="http://schemas.microsoft.com/office/word/2010/wordprocessingGroup" xmlns:wpi="http://schemas.microsoft.com/office/word/2010/wordprocessingInk" xmlns:wne="http://schemas.microsoft.com/office/word/2006/wordml" xmlns:wps="http://schemas.microsoft.com/office/word/2010/wordprocessingShape" mc:Ignorable="w14 w15 w16se w16cid w16 w16cex w16sdtdh wp14">
+<w:endnotes xmlns:wpc="http://schemas.microsoft.com/office/word/2010/wordprocessingCanvas" xmlns:cx="http://schemas.microsoft.com/office/drawing/2014/chartex" xmlns:cx1="http://schemas.microsoft.com/office/drawing/2015/9/8/chartex" xmlns:cx2="http://schemas.microsoft.com/office/drawing/2015/10/21/chartex" xmlns:cx3="http://schemas.microsoft.com/office/drawing/2016/5/9/chartex" xmlns:cx4="http://schemas.microsoft.com/office/drawing/2016/5/10/chartex" xmlns:cx5="http://schemas.microsoft.com/office/drawing/2016/5/11/chartex" xmlns:cx6="http://schemas.microsoft.com/office/drawing/2016/5/12/chartex" xmlns:cx7="http://schemas.microsoft.com/office/drawing/2016/5/13/chartex" xmlns:cx8="http://schemas.microsoft.com/office/drawing/2016/5/14/chartex" xmlns:mc="http://schemas.openxmlformats.org/markup-compatibility/2006" xmlns:aink="http://schemas.microsoft.com/office/drawing/2016/ink" xmlns:am3d="http://schemas.microsoft.com/office/drawing/2017/model3d" xmlns:o="urn:schemas-microsoft-com:office:office" xmlns:oel="http://schemas.microsoft.com/office/2019/extlst" xmlns:r="http://schemas.openxmlformats.org/officeDocument/2006/relationships" xmlns:m="http://schemas.openxmlformats.org/officeDocument/2006/math" xmlns:v="urn:schemas-microsoft-com:vml" xmlns:wp14="http://schemas.microsoft.com/office/word/2010/wordprocessingDrawing" xmlns:wp="http://schemas.openxmlformats.org/drawingml/2006/wordprocessingDrawing" xmlns:w10="urn:schemas-microsoft-com:office:word" xmlns:w="http://schemas.openxmlformats.org/wordprocessingml/2006/main" xmlns:w14="http://schemas.microsoft.com/office/word/2010/wordml" xmlns:w15="http://schemas.microsoft.com/office/word/2012/wordml" xmlns:w16cex="http://schemas.microsoft.com/office/word/2018/wordml/cex" xmlns:w16cid="http://schemas.microsoft.com/office/word/2016/wordml/cid" xmlns:w16="http://schemas.microsoft.com/office/word/2018/wordml" xmlns:w16du="http://schemas.microsoft.com/office/word/2023/wordml/word16du" xmlns:w16sdtdh="http://schemas.microsoft.com/office/word/2020/wordml/sdtdatahash" xmlns:w16se="http://schemas.microsoft.com/office/word/2015/wordml/symex" xmlns:wpg="http://schemas.microsoft.com/office/word/2010/wordprocessingGroup" xmlns:wpi="http://schemas.microsoft.com/office/word/2010/wordprocessingInk" xmlns:wne="http://schemas.microsoft.com/office/word/2006/wordml" xmlns:wps="http://schemas.microsoft.com/office/word/2010/wordprocessingShape" mc:Ignorable="w14 w15 w16se w16cid w16 w16cex w16sdtdh w16du wp14">
   <w:endnote w:type="separator" w:id="-1">
     <w:p>
       <w:pPr>
@@ -5841,7 +7180,7 @@
 </file>
 
 <file path=word/footer1.xml><?xml version="1.0" encoding="utf-8"?>
-<w:ftr xmlns:wpc="http://schemas.microsoft.com/office/word/2010/wordprocessingCanvas" xmlns:cx="http://schemas.microsoft.com/office/drawing/2014/chartex" xmlns:cx1="http://schemas.microsoft.com/office/drawing/2015/9/8/chartex" xmlns:cx2="http://schemas.microsoft.com/office/drawing/2015/10/21/chartex" xmlns:cx3="http://schemas.microsoft.com/office/drawing/2016/5/9/chartex" xmlns:cx4="http://schemas.microsoft.com/office/drawing/2016/5/10/chartex" xmlns:cx5="http://schemas.microsoft.com/office/drawing/2016/5/11/chartex" xmlns:cx6="http://schemas.microsoft.com/office/drawing/2016/5/12/chartex" xmlns:cx7="http://schemas.microsoft.com/office/drawing/2016/5/13/chartex" xmlns:cx8="http://schemas.microsoft.com/office/drawing/2016/5/14/chartex" xmlns:mc="http://schemas.openxmlformats.org/markup-compatibility/2006" xmlns:aink="http://schemas.microsoft.com/office/drawing/2016/ink" xmlns:am3d="http://schemas.microsoft.com/office/drawing/2017/model3d" xmlns:o="urn:schemas-microsoft-com:office:office" xmlns:oel="http://schemas.microsoft.com/office/2019/extlst" xmlns:r="http://schemas.openxmlformats.org/officeDocument/2006/relationships" xmlns:m="http://schemas.openxmlformats.org/officeDocument/2006/math" xmlns:v="urn:schemas-microsoft-com:vml" xmlns:wp14="http://schemas.microsoft.com/office/word/2010/wordprocessingDrawing" xmlns:wp="http://schemas.openxmlformats.org/drawingml/2006/wordprocessingDrawing" xmlns:w10="urn:schemas-microsoft-com:office:word" xmlns:w="http://schemas.openxmlformats.org/wordprocessingml/2006/main" xmlns:w14="http://schemas.microsoft.com/office/word/2010/wordml" xmlns:w15="http://schemas.microsoft.com/office/word/2012/wordml" xmlns:w16cex="http://schemas.microsoft.com/office/word/2018/wordml/cex" xmlns:w16cid="http://schemas.microsoft.com/office/word/2016/wordml/cid" xmlns:w16="http://schemas.microsoft.com/office/word/2018/wordml" xmlns:w16sdtdh="http://schemas.microsoft.com/office/word/2020/wordml/sdtdatahash" xmlns:w16se="http://schemas.microsoft.com/office/word/2015/wordml/symex" xmlns:wpg="http://schemas.microsoft.com/office/word/2010/wordprocessingGroup" xmlns:wpi="http://schemas.microsoft.com/office/word/2010/wordprocessingInk" xmlns:wne="http://schemas.microsoft.com/office/word/2006/wordml" xmlns:wps="http://schemas.microsoft.com/office/word/2010/wordprocessingShape" mc:Ignorable="w14 w15 w16se w16cid w16 w16cex w16sdtdh wp14">
+<w:ftr xmlns:wpc="http://schemas.microsoft.com/office/word/2010/wordprocessingCanvas" xmlns:cx="http://schemas.microsoft.com/office/drawing/2014/chartex" xmlns:cx1="http://schemas.microsoft.com/office/drawing/2015/9/8/chartex" xmlns:cx2="http://schemas.microsoft.com/office/drawing/2015/10/21/chartex" xmlns:cx3="http://schemas.microsoft.com/office/drawing/2016/5/9/chartex" xmlns:cx4="http://schemas.microsoft.com/office/drawing/2016/5/10/chartex" xmlns:cx5="http://schemas.microsoft.com/office/drawing/2016/5/11/chartex" xmlns:cx6="http://schemas.microsoft.com/office/drawing/2016/5/12/chartex" xmlns:cx7="http://schemas.microsoft.com/office/drawing/2016/5/13/chartex" xmlns:cx8="http://schemas.microsoft.com/office/drawing/2016/5/14/chartex" xmlns:mc="http://schemas.openxmlformats.org/markup-compatibility/2006" xmlns:aink="http://schemas.microsoft.com/office/drawing/2016/ink" xmlns:am3d="http://schemas.microsoft.com/office/drawing/2017/model3d" xmlns:o="urn:schemas-microsoft-com:office:office" xmlns:oel="http://schemas.microsoft.com/office/2019/extlst" xmlns:r="http://schemas.openxmlformats.org/officeDocument/2006/relationships" xmlns:m="http://schemas.openxmlformats.org/officeDocument/2006/math" xmlns:v="urn:schemas-microsoft-com:vml" xmlns:wp14="http://schemas.microsoft.com/office/word/2010/wordprocessingDrawing" xmlns:wp="http://schemas.openxmlformats.org/drawingml/2006/wordprocessingDrawing" xmlns:w10="urn:schemas-microsoft-com:office:word" xmlns:w="http://schemas.openxmlformats.org/wordprocessingml/2006/main" xmlns:w14="http://schemas.microsoft.com/office/word/2010/wordml" xmlns:w15="http://schemas.microsoft.com/office/word/2012/wordml" xmlns:w16cex="http://schemas.microsoft.com/office/word/2018/wordml/cex" xmlns:w16cid="http://schemas.microsoft.com/office/word/2016/wordml/cid" xmlns:w16="http://schemas.microsoft.com/office/word/2018/wordml" xmlns:w16du="http://schemas.microsoft.com/office/word/2023/wordml/word16du" xmlns:w16sdtdh="http://schemas.microsoft.com/office/word/2020/wordml/sdtdatahash" xmlns:w16se="http://schemas.microsoft.com/office/word/2015/wordml/symex" xmlns:wpg="http://schemas.microsoft.com/office/word/2010/wordprocessingGroup" xmlns:wpi="http://schemas.microsoft.com/office/word/2010/wordprocessingInk" xmlns:wne="http://schemas.microsoft.com/office/word/2006/wordml" xmlns:wps="http://schemas.microsoft.com/office/word/2010/wordprocessingShape" mc:Ignorable="w14 w15 w16se w16cid w16 w16cex w16sdtdh w16du wp14">
   <w:sdt>
     <w:sdtPr>
       <w:id w:val="216633448"/>
@@ -6094,7 +7433,7 @@
 </file>
 
 <file path=word/footnotes.xml><?xml version="1.0" encoding="utf-8"?>
-<w:footnotes xmlns:wpc="http://schemas.microsoft.com/office/word/2010/wordprocessingCanvas" xmlns:cx="http://schemas.microsoft.com/office/drawing/2014/chartex" xmlns:cx1="http://schemas.microsoft.com/office/drawing/2015/9/8/chartex" xmlns:cx2="http://schemas.microsoft.com/office/drawing/2015/10/21/chartex" xmlns:cx3="http://schemas.microsoft.com/office/drawing/2016/5/9/chartex" xmlns:cx4="http://schemas.microsoft.com/office/drawing/2016/5/10/chartex" xmlns:cx5="http://schemas.microsoft.com/office/drawing/2016/5/11/chartex" xmlns:cx6="http://schemas.microsoft.com/office/drawing/2016/5/12/chartex" xmlns:cx7="http://schemas.microsoft.com/office/drawing/2016/5/13/chartex" xmlns:cx8="http://schemas.microsoft.com/office/drawing/2016/5/14/chartex" xmlns:mc="http://schemas.openxmlformats.org/markup-compatibility/2006" xmlns:aink="http://schemas.microsoft.com/office/drawing/2016/ink" xmlns:am3d="http://schemas.microsoft.com/office/drawing/2017/model3d" xmlns:o="urn:schemas-microsoft-com:office:office" xmlns:oel="http://schemas.microsoft.com/office/2019/extlst" xmlns:r="http://schemas.openxmlformats.org/officeDocument/2006/relationships" xmlns:m="http://schemas.openxmlformats.org/officeDocument/2006/math" xmlns:v="urn:schemas-microsoft-com:vml" xmlns:wp14="http://schemas.microsoft.com/office/word/2010/wordprocessingDrawing" xmlns:wp="http://schemas.openxmlformats.org/drawingml/2006/wordprocessingDrawing" xmlns:w10="urn:schemas-microsoft-com:office:word" xmlns:w="http://schemas.openxmlformats.org/wordprocessingml/2006/main" xmlns:w14="http://schemas.microsoft.com/office/word/2010/wordml" xmlns:w15="http://schemas.microsoft.com/office/word/2012/wordml" xmlns:w16cex="http://schemas.microsoft.com/office/word/2018/wordml/cex" xmlns:w16cid="http://schemas.microsoft.com/office/word/2016/wordml/cid" xmlns:w16="http://schemas.microsoft.com/office/word/2018/wordml" xmlns:w16sdtdh="http://schemas.microsoft.com/office/word/2020/wordml/sdtdatahash" xmlns:w16se="http://schemas.microsoft.com/office/word/2015/wordml/symex" xmlns:wpg="http://schemas.microsoft.com/office/word/2010/wordprocessingGroup" xmlns:wpi="http://schemas.microsoft.com/office/word/2010/wordprocessingInk" xmlns:wne="http://schemas.microsoft.com/office/word/2006/wordml" xmlns:wps="http://schemas.microsoft.com/office/word/2010/wordprocessingShape" mc:Ignorable="w14 w15 w16se w16cid w16 w16cex w16sdtdh wp14">
+<w:footnotes xmlns:wpc="http://schemas.microsoft.com/office/word/2010/wordprocessingCanvas" xmlns:cx="http://schemas.microsoft.com/office/drawing/2014/chartex" xmlns:cx1="http://schemas.microsoft.com/office/drawing/2015/9/8/chartex" xmlns:cx2="http://schemas.microsoft.com/office/drawing/2015/10/21/chartex" xmlns:cx3="http://schemas.microsoft.com/office/drawing/2016/5/9/chartex" xmlns:cx4="http://schemas.microsoft.com/office/drawing/2016/5/10/chartex" xmlns:cx5="http://schemas.microsoft.com/office/drawing/2016/5/11/chartex" xmlns:cx6="http://schemas.microsoft.com/office/drawing/2016/5/12/chartex" xmlns:cx7="http://schemas.microsoft.com/office/drawing/2016/5/13/chartex" xmlns:cx8="http://schemas.microsoft.com/office/drawing/2016/5/14/chartex" xmlns:mc="http://schemas.openxmlformats.org/markup-compatibility/2006" xmlns:aink="http://schemas.microsoft.com/office/drawing/2016/ink" xmlns:am3d="http://schemas.microsoft.com/office/drawing/2017/model3d" xmlns:o="urn:schemas-microsoft-com:office:office" xmlns:oel="http://schemas.microsoft.com/office/2019/extlst" xmlns:r="http://schemas.openxmlformats.org/officeDocument/2006/relationships" xmlns:m="http://schemas.openxmlformats.org/officeDocument/2006/math" xmlns:v="urn:schemas-microsoft-com:vml" xmlns:wp14="http://schemas.microsoft.com/office/word/2010/wordprocessingDrawing" xmlns:wp="http://schemas.openxmlformats.org/drawingml/2006/wordprocessingDrawing" xmlns:w10="urn:schemas-microsoft-com:office:word" xmlns:w="http://schemas.openxmlformats.org/wordprocessingml/2006/main" xmlns:w14="http://schemas.microsoft.com/office/word/2010/wordml" xmlns:w15="http://schemas.microsoft.com/office/word/2012/wordml" xmlns:w16cex="http://schemas.microsoft.com/office/word/2018/wordml/cex" xmlns:w16cid="http://schemas.microsoft.com/office/word/2016/wordml/cid" xmlns:w16="http://schemas.microsoft.com/office/word/2018/wordml" xmlns:w16du="http://schemas.microsoft.com/office/word/2023/wordml/word16du" xmlns:w16sdtdh="http://schemas.microsoft.com/office/word/2020/wordml/sdtdatahash" xmlns:w16se="http://schemas.microsoft.com/office/word/2015/wordml/symex" xmlns:wpg="http://schemas.microsoft.com/office/word/2010/wordprocessingGroup" xmlns:wpi="http://schemas.microsoft.com/office/word/2010/wordprocessingInk" xmlns:wne="http://schemas.microsoft.com/office/word/2006/wordml" xmlns:wps="http://schemas.microsoft.com/office/word/2010/wordprocessingShape" mc:Ignorable="w14 w15 w16se w16cid w16 w16cex w16sdtdh w16du wp14">
   <w:footnote w:type="separator" w:id="-1">
     <w:p>
       <w:pPr>
@@ -6119,7 +7458,7 @@
 </file>
 
 <file path=word/styles.xml><?xml version="1.0" encoding="utf-8"?>
-<w:styles xmlns:mc="http://schemas.openxmlformats.org/markup-compatibility/2006" xmlns:r="http://schemas.openxmlformats.org/officeDocument/2006/relationships" xmlns:w="http://schemas.openxmlformats.org/wordprocessingml/2006/main" xmlns:w14="http://schemas.microsoft.com/office/word/2010/wordml" xmlns:w15="http://schemas.microsoft.com/office/word/2012/wordml" xmlns:w16cex="http://schemas.microsoft.com/office/word/2018/wordml/cex" xmlns:w16cid="http://schemas.microsoft.com/office/word/2016/wordml/cid" xmlns:w16="http://schemas.microsoft.com/office/word/2018/wordml" xmlns:w16sdtdh="http://schemas.microsoft.com/office/word/2020/wordml/sdtdatahash" xmlns:w16se="http://schemas.microsoft.com/office/word/2015/wordml/symex" mc:Ignorable="w14 w15 w16se w16cid w16 w16cex w16sdtdh">
+<w:styles xmlns:mc="http://schemas.openxmlformats.org/markup-compatibility/2006" xmlns:r="http://schemas.openxmlformats.org/officeDocument/2006/relationships" xmlns:w="http://schemas.openxmlformats.org/wordprocessingml/2006/main" xmlns:w14="http://schemas.microsoft.com/office/word/2010/wordml" xmlns:w15="http://schemas.microsoft.com/office/word/2012/wordml" xmlns:w16cex="http://schemas.microsoft.com/office/word/2018/wordml/cex" xmlns:w16cid="http://schemas.microsoft.com/office/word/2016/wordml/cid" xmlns:w16="http://schemas.microsoft.com/office/word/2018/wordml" xmlns:w16du="http://schemas.microsoft.com/office/word/2023/wordml/word16du" xmlns:w16sdtdh="http://schemas.microsoft.com/office/word/2020/wordml/sdtdatahash" xmlns:w16se="http://schemas.microsoft.com/office/word/2015/wordml/symex" mc:Ignorable="w14 w15 w16se w16cid w16 w16cex w16sdtdh w16du">
   <w:docDefaults>
     <w:rPrDefault>
       <w:rPr>
@@ -6518,7 +7857,7 @@
   <w:style w:type="paragraph" w:default="1" w:styleId="Normal">
     <w:name w:val="Normal"/>
     <w:qFormat/>
-    <w:rsid w:val="00EE2416"/>
+    <w:rsid w:val="00770A0D"/>
     <w:rPr>
       <w:rFonts w:ascii="Calibri" w:eastAsia="Calibri" w:hAnsi="Calibri" w:cs="Calibri"/>
       <w:kern w:val="0"/>
@@ -6545,6 +7884,28 @@
       <w:color w:val="2F5496" w:themeColor="accent1" w:themeShade="BF"/>
       <w:sz w:val="32"/>
       <w:szCs w:val="32"/>
+    </w:rPr>
+  </w:style>
+  <w:style w:type="paragraph" w:styleId="Heading2">
+    <w:name w:val="heading 2"/>
+    <w:basedOn w:val="Normal"/>
+    <w:next w:val="Normal"/>
+    <w:link w:val="Heading2Char"/>
+    <w:uiPriority w:val="9"/>
+    <w:unhideWhenUsed/>
+    <w:qFormat/>
+    <w:rsid w:val="002C178A"/>
+    <w:pPr>
+      <w:keepNext/>
+      <w:keepLines/>
+      <w:spacing w:before="40" w:after="0"/>
+      <w:outlineLvl w:val="1"/>
+    </w:pPr>
+    <w:rPr>
+      <w:rFonts w:asciiTheme="majorHAnsi" w:eastAsiaTheme="majorEastAsia" w:hAnsiTheme="majorHAnsi" w:cstheme="majorBidi"/>
+      <w:color w:val="2F5496" w:themeColor="accent1" w:themeShade="BF"/>
+      <w:sz w:val="26"/>
+      <w:szCs w:val="26"/>
     </w:rPr>
   </w:style>
   <w:style w:type="character" w:default="1" w:styleId="DefaultParagraphFont">
@@ -6745,6 +8106,38 @@
       <w:kern w:val="0"/>
       <w:lang w:val="en-GB"/>
       <w14:ligatures w14:val="none"/>
+    </w:rPr>
+  </w:style>
+  <w:style w:type="character" w:customStyle="1" w:styleId="Heading2Char">
+    <w:name w:val="Heading 2 Char"/>
+    <w:basedOn w:val="DefaultParagraphFont"/>
+    <w:link w:val="Heading2"/>
+    <w:uiPriority w:val="9"/>
+    <w:rsid w:val="002C178A"/>
+    <w:rPr>
+      <w:rFonts w:asciiTheme="majorHAnsi" w:eastAsiaTheme="majorEastAsia" w:hAnsiTheme="majorHAnsi" w:cstheme="majorBidi"/>
+      <w:color w:val="2F5496" w:themeColor="accent1" w:themeShade="BF"/>
+      <w:kern w:val="0"/>
+      <w:sz w:val="26"/>
+      <w:szCs w:val="26"/>
+      <w:lang w:val="en-GB"/>
+      <w14:ligatures w14:val="none"/>
+    </w:rPr>
+  </w:style>
+  <w:style w:type="paragraph" w:styleId="NormalWeb">
+    <w:name w:val="Normal (Web)"/>
+    <w:basedOn w:val="Normal"/>
+    <w:uiPriority w:val="99"/>
+    <w:unhideWhenUsed/>
+    <w:rsid w:val="00BF07EB"/>
+    <w:pPr>
+      <w:spacing w:before="100" w:beforeAutospacing="1" w:after="100" w:afterAutospacing="1" w:line="240" w:lineRule="auto"/>
+    </w:pPr>
+    <w:rPr>
+      <w:rFonts w:ascii="Times New Roman" w:eastAsia="Times New Roman" w:hAnsi="Times New Roman" w:cs="Times New Roman"/>
+      <w:sz w:val="24"/>
+      <w:szCs w:val="24"/>
+      <w:lang w:val="en-MU" w:eastAsia="en-MU"/>
     </w:rPr>
   </w:style>
 </w:styles>

</xml_diff>